<commit_message>
add PerlinNoise + Random Walk text
</commit_message>
<xml_diff>
--- a/Documentation/Praxisprojektbericht.docx
+++ b/Documentation/Praxisprojektbericht.docx
@@ -214,7 +214,7 @@
         <w:br w:type="page"/>
       </w:r>
     </w:p>
-    <w:bookmarkStart w:id="0" w:name="_Toc89994575" w:displacedByCustomXml="next"/>
+    <w:bookmarkStart w:id="0" w:name="_Toc90060354" w:displacedByCustomXml="next"/>
     <w:sdt>
       <w:sdtPr>
         <w:rPr>
@@ -271,7 +271,7 @@
           <w:r>
             <w:fldChar w:fldCharType="separate"/>
           </w:r>
-          <w:hyperlink w:anchor="_Toc89994575" w:history="1">
+          <w:hyperlink w:anchor="_Toc90060354" w:history="1">
             <w:r>
               <w:rPr>
                 <w:rStyle w:val="Hyperlink"/>
@@ -298,7 +298,7 @@
                 <w:noProof/>
                 <w:webHidden/>
               </w:rPr>
-              <w:instrText xml:space="preserve"> PAGEREF _Toc89994575 \h </w:instrText>
+              <w:instrText xml:space="preserve"> PAGEREF _Toc90060354 \h </w:instrText>
             </w:r>
             <w:r>
               <w:rPr>
@@ -341,7 +341,7 @@
               <w:lang w:eastAsia="de-DE"/>
             </w:rPr>
           </w:pPr>
-          <w:hyperlink w:anchor="_Toc89994576" w:history="1">
+          <w:hyperlink w:anchor="_Toc90060355" w:history="1">
             <w:r>
               <w:rPr>
                 <w:rStyle w:val="Hyperlink"/>
@@ -368,7 +368,7 @@
                 <w:noProof/>
                 <w:webHidden/>
               </w:rPr>
-              <w:instrText xml:space="preserve"> PAGEREF _Toc89994576 \h </w:instrText>
+              <w:instrText xml:space="preserve"> PAGEREF _Toc90060355 \h </w:instrText>
             </w:r>
             <w:r>
               <w:rPr>
@@ -411,7 +411,7 @@
               <w:lang w:eastAsia="de-DE"/>
             </w:rPr>
           </w:pPr>
-          <w:hyperlink w:anchor="_Toc89994577" w:history="1">
+          <w:hyperlink w:anchor="_Toc90060356" w:history="1">
             <w:r>
               <w:rPr>
                 <w:rStyle w:val="Hyperlink"/>
@@ -438,7 +438,7 @@
                 <w:noProof/>
                 <w:webHidden/>
               </w:rPr>
-              <w:instrText xml:space="preserve"> PAGEREF _Toc89994577 \h </w:instrText>
+              <w:instrText xml:space="preserve"> PAGEREF _Toc90060356 \h </w:instrText>
             </w:r>
             <w:r>
               <w:rPr>
@@ -482,7 +482,7 @@
               <w:lang w:eastAsia="de-DE"/>
             </w:rPr>
           </w:pPr>
-          <w:hyperlink w:anchor="_Toc89994578" w:history="1">
+          <w:hyperlink w:anchor="_Toc90060357" w:history="1">
             <w:r>
               <w:rPr>
                 <w:rStyle w:val="Hyperlink"/>
@@ -524,7 +524,7 @@
                 <w:noProof/>
                 <w:webHidden/>
               </w:rPr>
-              <w:instrText xml:space="preserve"> PAGEREF _Toc89994578 \h </w:instrText>
+              <w:instrText xml:space="preserve"> PAGEREF _Toc90060357 \h </w:instrText>
             </w:r>
             <w:r>
               <w:rPr>
@@ -568,7 +568,7 @@
               <w:lang w:eastAsia="de-DE"/>
             </w:rPr>
           </w:pPr>
-          <w:hyperlink w:anchor="_Toc89994579" w:history="1">
+          <w:hyperlink w:anchor="_Toc90060358" w:history="1">
             <w:r>
               <w:rPr>
                 <w:rStyle w:val="Hyperlink"/>
@@ -610,7 +610,7 @@
                 <w:noProof/>
                 <w:webHidden/>
               </w:rPr>
-              <w:instrText xml:space="preserve"> PAGEREF _Toc89994579 \h </w:instrText>
+              <w:instrText xml:space="preserve"> PAGEREF _Toc90060358 \h </w:instrText>
             </w:r>
             <w:r>
               <w:rPr>
@@ -654,7 +654,7 @@
               <w:lang w:eastAsia="de-DE"/>
             </w:rPr>
           </w:pPr>
-          <w:hyperlink w:anchor="_Toc89994580" w:history="1">
+          <w:hyperlink w:anchor="_Toc90060359" w:history="1">
             <w:r>
               <w:rPr>
                 <w:rStyle w:val="Hyperlink"/>
@@ -696,7 +696,7 @@
                 <w:noProof/>
                 <w:webHidden/>
               </w:rPr>
-              <w:instrText xml:space="preserve"> PAGEREF _Toc89994580 \h </w:instrText>
+              <w:instrText xml:space="preserve"> PAGEREF _Toc90060359 \h </w:instrText>
             </w:r>
             <w:r>
               <w:rPr>
@@ -740,7 +740,7 @@
               <w:lang w:eastAsia="de-DE"/>
             </w:rPr>
           </w:pPr>
-          <w:hyperlink w:anchor="_Toc89994581" w:history="1">
+          <w:hyperlink w:anchor="_Toc90060360" w:history="1">
             <w:r>
               <w:rPr>
                 <w:rStyle w:val="Hyperlink"/>
@@ -782,7 +782,7 @@
                 <w:noProof/>
                 <w:webHidden/>
               </w:rPr>
-              <w:instrText xml:space="preserve"> PAGEREF _Toc89994581 \h </w:instrText>
+              <w:instrText xml:space="preserve"> PAGEREF _Toc90060360 \h </w:instrText>
             </w:r>
             <w:r>
               <w:rPr>
@@ -826,7 +826,7 @@
               <w:lang w:eastAsia="de-DE"/>
             </w:rPr>
           </w:pPr>
-          <w:hyperlink w:anchor="_Toc89994582" w:history="1">
+          <w:hyperlink w:anchor="_Toc90060361" w:history="1">
             <w:r>
               <w:rPr>
                 <w:rStyle w:val="Hyperlink"/>
@@ -868,7 +868,7 @@
                 <w:noProof/>
                 <w:webHidden/>
               </w:rPr>
-              <w:instrText xml:space="preserve"> PAGEREF _Toc89994582 \h </w:instrText>
+              <w:instrText xml:space="preserve"> PAGEREF _Toc90060361 \h </w:instrText>
             </w:r>
             <w:r>
               <w:rPr>
@@ -912,7 +912,7 @@
               <w:lang w:eastAsia="de-DE"/>
             </w:rPr>
           </w:pPr>
-          <w:hyperlink w:anchor="_Toc89994583" w:history="1">
+          <w:hyperlink w:anchor="_Toc90060362" w:history="1">
             <w:r>
               <w:rPr>
                 <w:rStyle w:val="Hyperlink"/>
@@ -954,7 +954,7 @@
                 <w:noProof/>
                 <w:webHidden/>
               </w:rPr>
-              <w:instrText xml:space="preserve"> PAGEREF _Toc89994583 \h </w:instrText>
+              <w:instrText xml:space="preserve"> PAGEREF _Toc90060362 \h </w:instrText>
             </w:r>
             <w:r>
               <w:rPr>
@@ -998,7 +998,7 @@
               <w:lang w:eastAsia="de-DE"/>
             </w:rPr>
           </w:pPr>
-          <w:hyperlink w:anchor="_Toc89994584" w:history="1">
+          <w:hyperlink w:anchor="_Toc90060363" w:history="1">
             <w:r>
               <w:rPr>
                 <w:rStyle w:val="Hyperlink"/>
@@ -1040,7 +1040,7 @@
                 <w:noProof/>
                 <w:webHidden/>
               </w:rPr>
-              <w:instrText xml:space="preserve"> PAGEREF _Toc89994584 \h </w:instrText>
+              <w:instrText xml:space="preserve"> PAGEREF _Toc90060363 \h </w:instrText>
             </w:r>
             <w:r>
               <w:rPr>
@@ -1084,7 +1084,7 @@
               <w:lang w:eastAsia="de-DE"/>
             </w:rPr>
           </w:pPr>
-          <w:hyperlink w:anchor="_Toc89994585" w:history="1">
+          <w:hyperlink w:anchor="_Toc90060364" w:history="1">
             <w:r>
               <w:rPr>
                 <w:rStyle w:val="Hyperlink"/>
@@ -1126,7 +1126,7 @@
                 <w:noProof/>
                 <w:webHidden/>
               </w:rPr>
-              <w:instrText xml:space="preserve"> PAGEREF _Toc89994585 \h </w:instrText>
+              <w:instrText xml:space="preserve"> PAGEREF _Toc90060364 \h </w:instrText>
             </w:r>
             <w:r>
               <w:rPr>
@@ -1170,7 +1170,7 @@
               <w:lang w:eastAsia="de-DE"/>
             </w:rPr>
           </w:pPr>
-          <w:hyperlink w:anchor="_Toc89994586" w:history="1">
+          <w:hyperlink w:anchor="_Toc90060365" w:history="1">
             <w:r>
               <w:rPr>
                 <w:rStyle w:val="Hyperlink"/>
@@ -1212,7 +1212,7 @@
                 <w:noProof/>
                 <w:webHidden/>
               </w:rPr>
-              <w:instrText xml:space="preserve"> PAGEREF _Toc89994586 \h </w:instrText>
+              <w:instrText xml:space="preserve"> PAGEREF _Toc90060365 \h </w:instrText>
             </w:r>
             <w:r>
               <w:rPr>
@@ -1256,7 +1256,7 @@
               <w:lang w:eastAsia="de-DE"/>
             </w:rPr>
           </w:pPr>
-          <w:hyperlink w:anchor="_Toc89994587" w:history="1">
+          <w:hyperlink w:anchor="_Toc90060366" w:history="1">
             <w:r>
               <w:rPr>
                 <w:rStyle w:val="Hyperlink"/>
@@ -1298,7 +1298,7 @@
                 <w:noProof/>
                 <w:webHidden/>
               </w:rPr>
-              <w:instrText xml:space="preserve"> PAGEREF _Toc89994587 \h </w:instrText>
+              <w:instrText xml:space="preserve"> PAGEREF _Toc90060366 \h </w:instrText>
             </w:r>
             <w:r>
               <w:rPr>
@@ -1342,7 +1342,7 @@
               <w:lang w:eastAsia="de-DE"/>
             </w:rPr>
           </w:pPr>
-          <w:hyperlink w:anchor="_Toc89994588" w:history="1">
+          <w:hyperlink w:anchor="_Toc90060367" w:history="1">
             <w:r>
               <w:rPr>
                 <w:rStyle w:val="Hyperlink"/>
@@ -1384,7 +1384,7 @@
                 <w:noProof/>
                 <w:webHidden/>
               </w:rPr>
-              <w:instrText xml:space="preserve"> PAGEREF _Toc89994588 \h </w:instrText>
+              <w:instrText xml:space="preserve"> PAGEREF _Toc90060367 \h </w:instrText>
             </w:r>
             <w:r>
               <w:rPr>
@@ -1428,7 +1428,7 @@
               <w:lang w:eastAsia="de-DE"/>
             </w:rPr>
           </w:pPr>
-          <w:hyperlink w:anchor="_Toc89994589" w:history="1">
+          <w:hyperlink w:anchor="_Toc90060368" w:history="1">
             <w:r>
               <w:rPr>
                 <w:rStyle w:val="Hyperlink"/>
@@ -1470,7 +1470,7 @@
                 <w:noProof/>
                 <w:webHidden/>
               </w:rPr>
-              <w:instrText xml:space="preserve"> PAGEREF _Toc89994589 \h </w:instrText>
+              <w:instrText xml:space="preserve"> PAGEREF _Toc90060368 \h </w:instrText>
             </w:r>
             <w:r>
               <w:rPr>
@@ -1514,7 +1514,7 @@
               <w:lang w:eastAsia="de-DE"/>
             </w:rPr>
           </w:pPr>
-          <w:hyperlink w:anchor="_Toc89994590" w:history="1">
+          <w:hyperlink w:anchor="_Toc90060369" w:history="1">
             <w:r>
               <w:rPr>
                 <w:rStyle w:val="Hyperlink"/>
@@ -1556,7 +1556,7 @@
                 <w:noProof/>
                 <w:webHidden/>
               </w:rPr>
-              <w:instrText xml:space="preserve"> PAGEREF _Toc89994590 \h </w:instrText>
+              <w:instrText xml:space="preserve"> PAGEREF _Toc90060369 \h </w:instrText>
             </w:r>
             <w:r>
               <w:rPr>
@@ -1600,7 +1600,7 @@
               <w:lang w:eastAsia="de-DE"/>
             </w:rPr>
           </w:pPr>
-          <w:hyperlink w:anchor="_Toc89994591" w:history="1">
+          <w:hyperlink w:anchor="_Toc90060370" w:history="1">
             <w:r>
               <w:rPr>
                 <w:rStyle w:val="Hyperlink"/>
@@ -1642,7 +1642,7 @@
                 <w:noProof/>
                 <w:webHidden/>
               </w:rPr>
-              <w:instrText xml:space="preserve"> PAGEREF _Toc89994591 \h </w:instrText>
+              <w:instrText xml:space="preserve"> PAGEREF _Toc90060370 \h </w:instrText>
             </w:r>
             <w:r>
               <w:rPr>
@@ -1686,7 +1686,7 @@
               <w:lang w:eastAsia="de-DE"/>
             </w:rPr>
           </w:pPr>
-          <w:hyperlink w:anchor="_Toc89994592" w:history="1">
+          <w:hyperlink w:anchor="_Toc90060371" w:history="1">
             <w:r>
               <w:rPr>
                 <w:rStyle w:val="Hyperlink"/>
@@ -1728,7 +1728,7 @@
                 <w:noProof/>
                 <w:webHidden/>
               </w:rPr>
-              <w:instrText xml:space="preserve"> PAGEREF _Toc89994592 \h </w:instrText>
+              <w:instrText xml:space="preserve"> PAGEREF _Toc90060371 \h </w:instrText>
             </w:r>
             <w:r>
               <w:rPr>
@@ -1772,7 +1772,7 @@
               <w:lang w:eastAsia="de-DE"/>
             </w:rPr>
           </w:pPr>
-          <w:hyperlink w:anchor="_Toc89994593" w:history="1">
+          <w:hyperlink w:anchor="_Toc90060372" w:history="1">
             <w:r>
               <w:rPr>
                 <w:rStyle w:val="Hyperlink"/>
@@ -1814,7 +1814,7 @@
                 <w:noProof/>
                 <w:webHidden/>
               </w:rPr>
-              <w:instrText xml:space="preserve"> PAGEREF _Toc89994593 \h </w:instrText>
+              <w:instrText xml:space="preserve"> PAGEREF _Toc90060372 \h </w:instrText>
             </w:r>
             <w:r>
               <w:rPr>
@@ -1858,7 +1858,7 @@
               <w:lang w:eastAsia="de-DE"/>
             </w:rPr>
           </w:pPr>
-          <w:hyperlink w:anchor="_Toc89994594" w:history="1">
+          <w:hyperlink w:anchor="_Toc90060373" w:history="1">
             <w:r>
               <w:rPr>
                 <w:rStyle w:val="Hyperlink"/>
@@ -1900,7 +1900,7 @@
                 <w:noProof/>
                 <w:webHidden/>
               </w:rPr>
-              <w:instrText xml:space="preserve"> PAGEREF _Toc89994594 \h </w:instrText>
+              <w:instrText xml:space="preserve"> PAGEREF _Toc90060373 \h </w:instrText>
             </w:r>
             <w:r>
               <w:rPr>
@@ -1944,7 +1944,7 @@
               <w:lang w:eastAsia="de-DE"/>
             </w:rPr>
           </w:pPr>
-          <w:hyperlink w:anchor="_Toc89994595" w:history="1">
+          <w:hyperlink w:anchor="_Toc90060374" w:history="1">
             <w:r>
               <w:rPr>
                 <w:rStyle w:val="Hyperlink"/>
@@ -1986,7 +1986,7 @@
                 <w:noProof/>
                 <w:webHidden/>
               </w:rPr>
-              <w:instrText xml:space="preserve"> PAGEREF _Toc89994595 \h </w:instrText>
+              <w:instrText xml:space="preserve"> PAGEREF _Toc90060374 \h </w:instrText>
             </w:r>
             <w:r>
               <w:rPr>
@@ -2030,7 +2030,7 @@
               <w:lang w:eastAsia="de-DE"/>
             </w:rPr>
           </w:pPr>
-          <w:hyperlink w:anchor="_Toc89994596" w:history="1">
+          <w:hyperlink w:anchor="_Toc90060375" w:history="1">
             <w:r>
               <w:rPr>
                 <w:rStyle w:val="Hyperlink"/>
@@ -2072,7 +2072,7 @@
                 <w:noProof/>
                 <w:webHidden/>
               </w:rPr>
-              <w:instrText xml:space="preserve"> PAGEREF _Toc89994596 \h </w:instrText>
+              <w:instrText xml:space="preserve"> PAGEREF _Toc90060375 \h </w:instrText>
             </w:r>
             <w:r>
               <w:rPr>
@@ -2116,7 +2116,7 @@
               <w:lang w:eastAsia="de-DE"/>
             </w:rPr>
           </w:pPr>
-          <w:hyperlink w:anchor="_Toc89994597" w:history="1">
+          <w:hyperlink w:anchor="_Toc90060376" w:history="1">
             <w:r>
               <w:rPr>
                 <w:rStyle w:val="Hyperlink"/>
@@ -2158,7 +2158,7 @@
                 <w:noProof/>
                 <w:webHidden/>
               </w:rPr>
-              <w:instrText xml:space="preserve"> PAGEREF _Toc89994597 \h </w:instrText>
+              <w:instrText xml:space="preserve"> PAGEREF _Toc90060376 \h </w:instrText>
             </w:r>
             <w:r>
               <w:rPr>
@@ -2202,7 +2202,7 @@
               <w:lang w:eastAsia="de-DE"/>
             </w:rPr>
           </w:pPr>
-          <w:hyperlink w:anchor="_Toc89994598" w:history="1">
+          <w:hyperlink w:anchor="_Toc90060377" w:history="1">
             <w:r>
               <w:rPr>
                 <w:rStyle w:val="Hyperlink"/>
@@ -2244,7 +2244,7 @@
                 <w:noProof/>
                 <w:webHidden/>
               </w:rPr>
-              <w:instrText xml:space="preserve"> PAGEREF _Toc89994598 \h </w:instrText>
+              <w:instrText xml:space="preserve"> PAGEREF _Toc90060377 \h </w:instrText>
             </w:r>
             <w:r>
               <w:rPr>
@@ -2288,7 +2288,7 @@
               <w:lang w:eastAsia="de-DE"/>
             </w:rPr>
           </w:pPr>
-          <w:hyperlink w:anchor="_Toc89994599" w:history="1">
+          <w:hyperlink w:anchor="_Toc90060378" w:history="1">
             <w:r>
               <w:rPr>
                 <w:rStyle w:val="Hyperlink"/>
@@ -2330,7 +2330,7 @@
                 <w:noProof/>
                 <w:webHidden/>
               </w:rPr>
-              <w:instrText xml:space="preserve"> PAGEREF _Toc89994599 \h </w:instrText>
+              <w:instrText xml:space="preserve"> PAGEREF _Toc90060378 \h </w:instrText>
             </w:r>
             <w:r>
               <w:rPr>
@@ -2374,7 +2374,7 @@
               <w:lang w:eastAsia="de-DE"/>
             </w:rPr>
           </w:pPr>
-          <w:hyperlink w:anchor="_Toc89994600" w:history="1">
+          <w:hyperlink w:anchor="_Toc90060379" w:history="1">
             <w:r>
               <w:rPr>
                 <w:rStyle w:val="Hyperlink"/>
@@ -2416,7 +2416,7 @@
                 <w:noProof/>
                 <w:webHidden/>
               </w:rPr>
-              <w:instrText xml:space="preserve"> PAGEREF _Toc89994600 \h </w:instrText>
+              <w:instrText xml:space="preserve"> PAGEREF _Toc90060379 \h </w:instrText>
             </w:r>
             <w:r>
               <w:rPr>
@@ -2460,7 +2460,7 @@
               <w:lang w:eastAsia="de-DE"/>
             </w:rPr>
           </w:pPr>
-          <w:hyperlink w:anchor="_Toc89994601" w:history="1">
+          <w:hyperlink w:anchor="_Toc90060380" w:history="1">
             <w:r>
               <w:rPr>
                 <w:rStyle w:val="Hyperlink"/>
@@ -2502,7 +2502,7 @@
                 <w:noProof/>
                 <w:webHidden/>
               </w:rPr>
-              <w:instrText xml:space="preserve"> PAGEREF _Toc89994601 \h </w:instrText>
+              <w:instrText xml:space="preserve"> PAGEREF _Toc90060380 \h </w:instrText>
             </w:r>
             <w:r>
               <w:rPr>
@@ -2546,7 +2546,7 @@
               <w:lang w:eastAsia="de-DE"/>
             </w:rPr>
           </w:pPr>
-          <w:hyperlink w:anchor="_Toc89994602" w:history="1">
+          <w:hyperlink w:anchor="_Toc90060381" w:history="1">
             <w:r>
               <w:rPr>
                 <w:rStyle w:val="Hyperlink"/>
@@ -2588,7 +2588,7 @@
                 <w:noProof/>
                 <w:webHidden/>
               </w:rPr>
-              <w:instrText xml:space="preserve"> PAGEREF _Toc89994602 \h </w:instrText>
+              <w:instrText xml:space="preserve"> PAGEREF _Toc90060381 \h </w:instrText>
             </w:r>
             <w:r>
               <w:rPr>
@@ -2632,7 +2632,7 @@
               <w:lang w:eastAsia="de-DE"/>
             </w:rPr>
           </w:pPr>
-          <w:hyperlink w:anchor="_Toc89994603" w:history="1">
+          <w:hyperlink w:anchor="_Toc90060382" w:history="1">
             <w:r>
               <w:rPr>
                 <w:rStyle w:val="Hyperlink"/>
@@ -2674,7 +2674,7 @@
                 <w:noProof/>
                 <w:webHidden/>
               </w:rPr>
-              <w:instrText xml:space="preserve"> PAGEREF _Toc89994603 \h </w:instrText>
+              <w:instrText xml:space="preserve"> PAGEREF _Toc90060382 \h </w:instrText>
             </w:r>
             <w:r>
               <w:rPr>
@@ -2694,7 +2694,7 @@
                 <w:noProof/>
                 <w:webHidden/>
               </w:rPr>
-              <w:t>11</w:t>
+              <w:t>12</w:t>
             </w:r>
             <w:r>
               <w:rPr>
@@ -2718,7 +2718,7 @@
               <w:lang w:eastAsia="de-DE"/>
             </w:rPr>
           </w:pPr>
-          <w:hyperlink w:anchor="_Toc89994604" w:history="1">
+          <w:hyperlink w:anchor="_Toc90060383" w:history="1">
             <w:r>
               <w:rPr>
                 <w:rStyle w:val="Hyperlink"/>
@@ -2760,7 +2760,7 @@
                 <w:noProof/>
                 <w:webHidden/>
               </w:rPr>
-              <w:instrText xml:space="preserve"> PAGEREF _Toc89994604 \h </w:instrText>
+              <w:instrText xml:space="preserve"> PAGEREF _Toc90060383 \h </w:instrText>
             </w:r>
             <w:r>
               <w:rPr>
@@ -2780,7 +2780,7 @@
                 <w:noProof/>
                 <w:webHidden/>
               </w:rPr>
-              <w:t>11</w:t>
+              <w:t>12</w:t>
             </w:r>
             <w:r>
               <w:rPr>
@@ -2804,7 +2804,7 @@
               <w:lang w:eastAsia="de-DE"/>
             </w:rPr>
           </w:pPr>
-          <w:hyperlink w:anchor="_Toc89994605" w:history="1">
+          <w:hyperlink w:anchor="_Toc90060384" w:history="1">
             <w:r>
               <w:rPr>
                 <w:rStyle w:val="Hyperlink"/>
@@ -2846,7 +2846,7 @@
                 <w:noProof/>
                 <w:webHidden/>
               </w:rPr>
-              <w:instrText xml:space="preserve"> PAGEREF _Toc89994605 \h </w:instrText>
+              <w:instrText xml:space="preserve"> PAGEREF _Toc90060384 \h </w:instrText>
             </w:r>
             <w:r>
               <w:rPr>
@@ -2866,7 +2866,7 @@
                 <w:noProof/>
                 <w:webHidden/>
               </w:rPr>
-              <w:t>11</w:t>
+              <w:t>12</w:t>
             </w:r>
             <w:r>
               <w:rPr>
@@ -2890,7 +2890,7 @@
               <w:lang w:eastAsia="de-DE"/>
             </w:rPr>
           </w:pPr>
-          <w:hyperlink w:anchor="_Toc89994606" w:history="1">
+          <w:hyperlink w:anchor="_Toc90060385" w:history="1">
             <w:r>
               <w:rPr>
                 <w:rStyle w:val="Hyperlink"/>
@@ -2932,7 +2932,7 @@
                 <w:noProof/>
                 <w:webHidden/>
               </w:rPr>
-              <w:instrText xml:space="preserve"> PAGEREF _Toc89994606 \h </w:instrText>
+              <w:instrText xml:space="preserve"> PAGEREF _Toc90060385 \h </w:instrText>
             </w:r>
             <w:r>
               <w:rPr>
@@ -2952,7 +2952,7 @@
                 <w:noProof/>
                 <w:webHidden/>
               </w:rPr>
-              <w:t>12</w:t>
+              <w:t>13</w:t>
             </w:r>
             <w:r>
               <w:rPr>
@@ -2975,7 +2975,7 @@
               <w:lang w:eastAsia="de-DE"/>
             </w:rPr>
           </w:pPr>
-          <w:hyperlink w:anchor="_Toc89994607" w:history="1">
+          <w:hyperlink w:anchor="_Toc90060386" w:history="1">
             <w:r>
               <w:rPr>
                 <w:rStyle w:val="Hyperlink"/>
@@ -3002,7 +3002,7 @@
                 <w:noProof/>
                 <w:webHidden/>
               </w:rPr>
-              <w:instrText xml:space="preserve"> PAGEREF _Toc89994607 \h </w:instrText>
+              <w:instrText xml:space="preserve"> PAGEREF _Toc90060386 \h </w:instrText>
             </w:r>
             <w:r>
               <w:rPr>
@@ -3022,7 +3022,7 @@
                 <w:noProof/>
                 <w:webHidden/>
               </w:rPr>
-              <w:t>13</w:t>
+              <w:t>14</w:t>
             </w:r>
             <w:r>
               <w:rPr>
@@ -3046,7 +3046,7 @@
               <w:lang w:eastAsia="de-DE"/>
             </w:rPr>
           </w:pPr>
-          <w:hyperlink w:anchor="_Toc89994608" w:history="1">
+          <w:hyperlink w:anchor="_Toc90060387" w:history="1">
             <w:r>
               <w:rPr>
                 <w:rStyle w:val="Hyperlink"/>
@@ -3066,8 +3066,9 @@
               <w:rPr>
                 <w:rStyle w:val="Hyperlink"/>
                 <w:noProof/>
-              </w:rPr>
-              <w:t>3DCode – 3 Sorting Algorithms</w:t>
+                <w:lang w:eastAsia="de-DE"/>
+              </w:rPr>
+              <w:t>Perlin Noise Web.Archive.Org</w:t>
             </w:r>
             <w:r>
               <w:rPr>
@@ -3088,7 +3089,7 @@
                 <w:noProof/>
                 <w:webHidden/>
               </w:rPr>
-              <w:instrText xml:space="preserve"> PAGEREF _Toc89994608 \h </w:instrText>
+              <w:instrText xml:space="preserve"> PAGEREF _Toc90060387 \h </w:instrText>
             </w:r>
             <w:r>
               <w:rPr>
@@ -3108,7 +3109,7 @@
                 <w:noProof/>
                 <w:webHidden/>
               </w:rPr>
-              <w:t>13</w:t>
+              <w:t>14</w:t>
             </w:r>
             <w:r>
               <w:rPr>
@@ -3132,7 +3133,7 @@
               <w:lang w:eastAsia="de-DE"/>
             </w:rPr>
           </w:pPr>
-          <w:hyperlink w:anchor="_Toc89994609" w:history="1">
+          <w:hyperlink w:anchor="_Toc90060388" w:history="1">
             <w:r>
               <w:rPr>
                 <w:rStyle w:val="Hyperlink"/>
@@ -3153,7 +3154,7 @@
                 <w:rStyle w:val="Hyperlink"/>
                 <w:noProof/>
               </w:rPr>
-              <w:t>3DCode – Perlin Noise</w:t>
+              <w:t>3DCode – 3 Sorting Algorithms</w:t>
             </w:r>
             <w:r>
               <w:rPr>
@@ -3174,7 +3175,7 @@
                 <w:noProof/>
                 <w:webHidden/>
               </w:rPr>
-              <w:instrText xml:space="preserve"> PAGEREF _Toc89994609 \h </w:instrText>
+              <w:instrText xml:space="preserve"> PAGEREF _Toc90060388 \h </w:instrText>
             </w:r>
             <w:r>
               <w:rPr>
@@ -3194,7 +3195,7 @@
                 <w:noProof/>
                 <w:webHidden/>
               </w:rPr>
-              <w:t>13</w:t>
+              <w:t>14</w:t>
             </w:r>
             <w:r>
               <w:rPr>
@@ -3218,7 +3219,7 @@
               <w:lang w:eastAsia="de-DE"/>
             </w:rPr>
           </w:pPr>
-          <w:hyperlink w:anchor="_Toc89994610" w:history="1">
+          <w:hyperlink w:anchor="_Toc90060389" w:history="1">
             <w:r>
               <w:rPr>
                 <w:rStyle w:val="Hyperlink"/>
@@ -3239,6 +3240,92 @@
                 <w:rStyle w:val="Hyperlink"/>
                 <w:noProof/>
               </w:rPr>
+              <w:t>3DCode – Perlin Noise</w:t>
+            </w:r>
+            <w:r>
+              <w:rPr>
+                <w:noProof/>
+                <w:webHidden/>
+              </w:rPr>
+              <w:tab/>
+            </w:r>
+            <w:r>
+              <w:rPr>
+                <w:noProof/>
+                <w:webHidden/>
+              </w:rPr>
+              <w:fldChar w:fldCharType="begin"/>
+            </w:r>
+            <w:r>
+              <w:rPr>
+                <w:noProof/>
+                <w:webHidden/>
+              </w:rPr>
+              <w:instrText xml:space="preserve"> PAGEREF _Toc90060389 \h </w:instrText>
+            </w:r>
+            <w:r>
+              <w:rPr>
+                <w:noProof/>
+                <w:webHidden/>
+              </w:rPr>
+            </w:r>
+            <w:r>
+              <w:rPr>
+                <w:noProof/>
+                <w:webHidden/>
+              </w:rPr>
+              <w:fldChar w:fldCharType="separate"/>
+            </w:r>
+            <w:r>
+              <w:rPr>
+                <w:noProof/>
+                <w:webHidden/>
+              </w:rPr>
+              <w:t>14</w:t>
+            </w:r>
+            <w:r>
+              <w:rPr>
+                <w:noProof/>
+                <w:webHidden/>
+              </w:rPr>
+              <w:fldChar w:fldCharType="end"/>
+            </w:r>
+          </w:hyperlink>
+        </w:p>
+        <w:p>
+          <w:pPr>
+            <w:pStyle w:val="Verzeichnis1"/>
+            <w:tabs>
+              <w:tab w:val="left" w:pos="660"/>
+              <w:tab w:val="right" w:leader="dot" w:pos="8493"/>
+            </w:tabs>
+            <w:rPr>
+              <w:rFonts w:asciiTheme="minorHAnsi" w:eastAsiaTheme="minorEastAsia" w:hAnsiTheme="minorHAnsi"/>
+              <w:noProof/>
+              <w:lang w:eastAsia="de-DE"/>
+            </w:rPr>
+          </w:pPr>
+          <w:hyperlink w:anchor="_Toc90060390" w:history="1">
+            <w:r>
+              <w:rPr>
+                <w:rStyle w:val="Hyperlink"/>
+                <w:noProof/>
+              </w:rPr>
+              <w:t>Q4</w:t>
+            </w:r>
+            <w:r>
+              <w:rPr>
+                <w:rFonts w:asciiTheme="minorHAnsi" w:eastAsiaTheme="minorEastAsia" w:hAnsiTheme="minorHAnsi"/>
+                <w:noProof/>
+                <w:lang w:eastAsia="de-DE"/>
+              </w:rPr>
+              <w:tab/>
+            </w:r>
+            <w:r>
+              <w:rPr>
+                <w:rStyle w:val="Hyperlink"/>
+                <w:noProof/>
+              </w:rPr>
               <w:t>3DCode – Random walk</w:t>
             </w:r>
             <w:r>
@@ -3260,7 +3347,7 @@
                 <w:noProof/>
                 <w:webHidden/>
               </w:rPr>
-              <w:instrText xml:space="preserve"> PAGEREF _Toc89994610 \h </w:instrText>
+              <w:instrText xml:space="preserve"> PAGEREF _Toc90060390 \h </w:instrText>
             </w:r>
             <w:r>
               <w:rPr>
@@ -3280,7 +3367,179 @@
                 <w:noProof/>
                 <w:webHidden/>
               </w:rPr>
-              <w:t>13</w:t>
+              <w:t>14</w:t>
+            </w:r>
+            <w:r>
+              <w:rPr>
+                <w:noProof/>
+                <w:webHidden/>
+              </w:rPr>
+              <w:fldChar w:fldCharType="end"/>
+            </w:r>
+          </w:hyperlink>
+        </w:p>
+        <w:p>
+          <w:pPr>
+            <w:pStyle w:val="Verzeichnis1"/>
+            <w:tabs>
+              <w:tab w:val="left" w:pos="660"/>
+              <w:tab w:val="right" w:leader="dot" w:pos="8493"/>
+            </w:tabs>
+            <w:rPr>
+              <w:rFonts w:asciiTheme="minorHAnsi" w:eastAsiaTheme="minorEastAsia" w:hAnsiTheme="minorHAnsi"/>
+              <w:noProof/>
+              <w:lang w:eastAsia="de-DE"/>
+            </w:rPr>
+          </w:pPr>
+          <w:hyperlink w:anchor="_Toc90060391" w:history="1">
+            <w:r>
+              <w:rPr>
+                <w:rStyle w:val="Hyperlink"/>
+                <w:noProof/>
+              </w:rPr>
+              <w:t>Q5</w:t>
+            </w:r>
+            <w:r>
+              <w:rPr>
+                <w:rFonts w:asciiTheme="minorHAnsi" w:eastAsiaTheme="minorEastAsia" w:hAnsiTheme="minorHAnsi"/>
+                <w:noProof/>
+                <w:lang w:eastAsia="de-DE"/>
+              </w:rPr>
+              <w:tab/>
+            </w:r>
+            <w:r>
+              <w:rPr>
+                <w:rStyle w:val="Hyperlink"/>
+                <w:noProof/>
+              </w:rPr>
+              <w:t>Merge Sort Algorithm</w:t>
+            </w:r>
+            <w:r>
+              <w:rPr>
+                <w:noProof/>
+                <w:webHidden/>
+              </w:rPr>
+              <w:tab/>
+            </w:r>
+            <w:r>
+              <w:rPr>
+                <w:noProof/>
+                <w:webHidden/>
+              </w:rPr>
+              <w:fldChar w:fldCharType="begin"/>
+            </w:r>
+            <w:r>
+              <w:rPr>
+                <w:noProof/>
+                <w:webHidden/>
+              </w:rPr>
+              <w:instrText xml:space="preserve"> PAGEREF _Toc90060391 \h </w:instrText>
+            </w:r>
+            <w:r>
+              <w:rPr>
+                <w:noProof/>
+                <w:webHidden/>
+              </w:rPr>
+            </w:r>
+            <w:r>
+              <w:rPr>
+                <w:noProof/>
+                <w:webHidden/>
+              </w:rPr>
+              <w:fldChar w:fldCharType="separate"/>
+            </w:r>
+            <w:r>
+              <w:rPr>
+                <w:noProof/>
+                <w:webHidden/>
+              </w:rPr>
+              <w:t>14</w:t>
+            </w:r>
+            <w:r>
+              <w:rPr>
+                <w:noProof/>
+                <w:webHidden/>
+              </w:rPr>
+              <w:fldChar w:fldCharType="end"/>
+            </w:r>
+          </w:hyperlink>
+        </w:p>
+        <w:p>
+          <w:pPr>
+            <w:pStyle w:val="Verzeichnis1"/>
+            <w:tabs>
+              <w:tab w:val="left" w:pos="660"/>
+              <w:tab w:val="right" w:leader="dot" w:pos="8493"/>
+            </w:tabs>
+            <w:rPr>
+              <w:rFonts w:asciiTheme="minorHAnsi" w:eastAsiaTheme="minorEastAsia" w:hAnsiTheme="minorHAnsi"/>
+              <w:noProof/>
+              <w:lang w:eastAsia="de-DE"/>
+            </w:rPr>
+          </w:pPr>
+          <w:hyperlink w:anchor="_Toc90060392" w:history="1">
+            <w:r>
+              <w:rPr>
+                <w:rStyle w:val="Hyperlink"/>
+                <w:noProof/>
+              </w:rPr>
+              <w:t>Q6</w:t>
+            </w:r>
+            <w:r>
+              <w:rPr>
+                <w:rFonts w:asciiTheme="minorHAnsi" w:eastAsiaTheme="minorEastAsia" w:hAnsiTheme="minorHAnsi"/>
+                <w:noProof/>
+                <w:lang w:eastAsia="de-DE"/>
+              </w:rPr>
+              <w:tab/>
+            </w:r>
+            <w:r>
+              <w:rPr>
+                <w:rStyle w:val="Hyperlink"/>
+                <w:noProof/>
+              </w:rPr>
+              <w:t>Perlin-Noise Wikipedia</w:t>
+            </w:r>
+            <w:r>
+              <w:rPr>
+                <w:noProof/>
+                <w:webHidden/>
+              </w:rPr>
+              <w:tab/>
+            </w:r>
+            <w:r>
+              <w:rPr>
+                <w:noProof/>
+                <w:webHidden/>
+              </w:rPr>
+              <w:fldChar w:fldCharType="begin"/>
+            </w:r>
+            <w:r>
+              <w:rPr>
+                <w:noProof/>
+                <w:webHidden/>
+              </w:rPr>
+              <w:instrText xml:space="preserve"> PAGEREF _Toc90060392 \h </w:instrText>
+            </w:r>
+            <w:r>
+              <w:rPr>
+                <w:noProof/>
+                <w:webHidden/>
+              </w:rPr>
+            </w:r>
+            <w:r>
+              <w:rPr>
+                <w:noProof/>
+                <w:webHidden/>
+              </w:rPr>
+              <w:fldChar w:fldCharType="separate"/>
+            </w:r>
+            <w:r>
+              <w:rPr>
+                <w:noProof/>
+                <w:webHidden/>
+              </w:rPr>
+              <w:t>14</w:t>
             </w:r>
             <w:r>
               <w:rPr>
@@ -3303,7 +3562,7 @@
               <w:lang w:eastAsia="de-DE"/>
             </w:rPr>
           </w:pPr>
-          <w:hyperlink w:anchor="_Toc89994611" w:history="1">
+          <w:hyperlink w:anchor="_Toc90060393" w:history="1">
             <w:r>
               <w:rPr>
                 <w:rStyle w:val="Hyperlink"/>
@@ -3330,7 +3589,7 @@
                 <w:noProof/>
                 <w:webHidden/>
               </w:rPr>
-              <w:instrText xml:space="preserve"> PAGEREF _Toc89994611 \h </w:instrText>
+              <w:instrText xml:space="preserve"> PAGEREF _Toc90060393 \h </w:instrText>
             </w:r>
             <w:r>
               <w:rPr>
@@ -3350,7 +3609,351 @@
                 <w:noProof/>
                 <w:webHidden/>
               </w:rPr>
-              <w:t>14</w:t>
+              <w:t>15</w:t>
+            </w:r>
+            <w:r>
+              <w:rPr>
+                <w:noProof/>
+                <w:webHidden/>
+              </w:rPr>
+              <w:fldChar w:fldCharType="end"/>
+            </w:r>
+          </w:hyperlink>
+        </w:p>
+        <w:p>
+          <w:pPr>
+            <w:pStyle w:val="Verzeichnis1"/>
+            <w:tabs>
+              <w:tab w:val="left" w:pos="660"/>
+              <w:tab w:val="right" w:leader="dot" w:pos="8493"/>
+            </w:tabs>
+            <w:rPr>
+              <w:rFonts w:asciiTheme="minorHAnsi" w:eastAsiaTheme="minorEastAsia" w:hAnsiTheme="minorHAnsi"/>
+              <w:noProof/>
+              <w:lang w:eastAsia="de-DE"/>
+            </w:rPr>
+          </w:pPr>
+          <w:hyperlink w:anchor="_Toc90060394" w:history="1">
+            <w:r>
+              <w:rPr>
+                <w:rStyle w:val="Hyperlink"/>
+                <w:noProof/>
+              </w:rPr>
+              <w:t>A1</w:t>
+            </w:r>
+            <w:r>
+              <w:rPr>
+                <w:rFonts w:asciiTheme="minorHAnsi" w:eastAsiaTheme="minorEastAsia" w:hAnsiTheme="minorHAnsi"/>
+                <w:noProof/>
+                <w:lang w:eastAsia="de-DE"/>
+              </w:rPr>
+              <w:tab/>
+            </w:r>
+            <w:r>
+              <w:rPr>
+                <w:rStyle w:val="Hyperlink"/>
+                <w:noProof/>
+              </w:rPr>
+              <w:t>Github repository Link</w:t>
+            </w:r>
+            <w:r>
+              <w:rPr>
+                <w:noProof/>
+                <w:webHidden/>
+              </w:rPr>
+              <w:tab/>
+            </w:r>
+            <w:r>
+              <w:rPr>
+                <w:noProof/>
+                <w:webHidden/>
+              </w:rPr>
+              <w:fldChar w:fldCharType="begin"/>
+            </w:r>
+            <w:r>
+              <w:rPr>
+                <w:noProof/>
+                <w:webHidden/>
+              </w:rPr>
+              <w:instrText xml:space="preserve"> PAGEREF _Toc90060394 \h </w:instrText>
+            </w:r>
+            <w:r>
+              <w:rPr>
+                <w:noProof/>
+                <w:webHidden/>
+              </w:rPr>
+            </w:r>
+            <w:r>
+              <w:rPr>
+                <w:noProof/>
+                <w:webHidden/>
+              </w:rPr>
+              <w:fldChar w:fldCharType="separate"/>
+            </w:r>
+            <w:r>
+              <w:rPr>
+                <w:noProof/>
+                <w:webHidden/>
+              </w:rPr>
+              <w:t>15</w:t>
+            </w:r>
+            <w:r>
+              <w:rPr>
+                <w:noProof/>
+                <w:webHidden/>
+              </w:rPr>
+              <w:fldChar w:fldCharType="end"/>
+            </w:r>
+          </w:hyperlink>
+        </w:p>
+        <w:p>
+          <w:pPr>
+            <w:pStyle w:val="Verzeichnis1"/>
+            <w:tabs>
+              <w:tab w:val="left" w:pos="660"/>
+              <w:tab w:val="right" w:leader="dot" w:pos="8493"/>
+            </w:tabs>
+            <w:rPr>
+              <w:rFonts w:asciiTheme="minorHAnsi" w:eastAsiaTheme="minorEastAsia" w:hAnsiTheme="minorHAnsi"/>
+              <w:noProof/>
+              <w:lang w:eastAsia="de-DE"/>
+            </w:rPr>
+          </w:pPr>
+          <w:hyperlink w:anchor="_Toc90060395" w:history="1">
+            <w:r>
+              <w:rPr>
+                <w:rStyle w:val="Hyperlink"/>
+                <w:noProof/>
+              </w:rPr>
+              <w:t>A2</w:t>
+            </w:r>
+            <w:r>
+              <w:rPr>
+                <w:rFonts w:asciiTheme="minorHAnsi" w:eastAsiaTheme="minorEastAsia" w:hAnsiTheme="minorHAnsi"/>
+                <w:noProof/>
+                <w:lang w:eastAsia="de-DE"/>
+              </w:rPr>
+              <w:tab/>
+            </w:r>
+            <w:r>
+              <w:rPr>
+                <w:rStyle w:val="Hyperlink"/>
+                <w:noProof/>
+              </w:rPr>
+              <w:t>Codebeispiel Link [3 Sorting Algorithms]</w:t>
+            </w:r>
+            <w:r>
+              <w:rPr>
+                <w:noProof/>
+                <w:webHidden/>
+              </w:rPr>
+              <w:tab/>
+            </w:r>
+            <w:r>
+              <w:rPr>
+                <w:noProof/>
+                <w:webHidden/>
+              </w:rPr>
+              <w:fldChar w:fldCharType="begin"/>
+            </w:r>
+            <w:r>
+              <w:rPr>
+                <w:noProof/>
+                <w:webHidden/>
+              </w:rPr>
+              <w:instrText xml:space="preserve"> PAGEREF _Toc90060395 \h </w:instrText>
+            </w:r>
+            <w:r>
+              <w:rPr>
+                <w:noProof/>
+                <w:webHidden/>
+              </w:rPr>
+            </w:r>
+            <w:r>
+              <w:rPr>
+                <w:noProof/>
+                <w:webHidden/>
+              </w:rPr>
+              <w:fldChar w:fldCharType="separate"/>
+            </w:r>
+            <w:r>
+              <w:rPr>
+                <w:noProof/>
+                <w:webHidden/>
+              </w:rPr>
+              <w:t>15</w:t>
+            </w:r>
+            <w:r>
+              <w:rPr>
+                <w:noProof/>
+                <w:webHidden/>
+              </w:rPr>
+              <w:fldChar w:fldCharType="end"/>
+            </w:r>
+          </w:hyperlink>
+        </w:p>
+        <w:p>
+          <w:pPr>
+            <w:pStyle w:val="Verzeichnis1"/>
+            <w:tabs>
+              <w:tab w:val="left" w:pos="660"/>
+              <w:tab w:val="right" w:leader="dot" w:pos="8493"/>
+            </w:tabs>
+            <w:rPr>
+              <w:rFonts w:asciiTheme="minorHAnsi" w:eastAsiaTheme="minorEastAsia" w:hAnsiTheme="minorHAnsi"/>
+              <w:noProof/>
+              <w:lang w:eastAsia="de-DE"/>
+            </w:rPr>
+          </w:pPr>
+          <w:hyperlink w:anchor="_Toc90060396" w:history="1">
+            <w:r>
+              <w:rPr>
+                <w:rStyle w:val="Hyperlink"/>
+                <w:noProof/>
+              </w:rPr>
+              <w:t>A3</w:t>
+            </w:r>
+            <w:r>
+              <w:rPr>
+                <w:rFonts w:asciiTheme="minorHAnsi" w:eastAsiaTheme="minorEastAsia" w:hAnsiTheme="minorHAnsi"/>
+                <w:noProof/>
+                <w:lang w:eastAsia="de-DE"/>
+              </w:rPr>
+              <w:tab/>
+            </w:r>
+            <w:r>
+              <w:rPr>
+                <w:rStyle w:val="Hyperlink"/>
+                <w:noProof/>
+              </w:rPr>
+              <w:t>Codebeispiel Link [Perlin Noise]</w:t>
+            </w:r>
+            <w:r>
+              <w:rPr>
+                <w:noProof/>
+                <w:webHidden/>
+              </w:rPr>
+              <w:tab/>
+            </w:r>
+            <w:r>
+              <w:rPr>
+                <w:noProof/>
+                <w:webHidden/>
+              </w:rPr>
+              <w:fldChar w:fldCharType="begin"/>
+            </w:r>
+            <w:r>
+              <w:rPr>
+                <w:noProof/>
+                <w:webHidden/>
+              </w:rPr>
+              <w:instrText xml:space="preserve"> PAGEREF _Toc90060396 \h </w:instrText>
+            </w:r>
+            <w:r>
+              <w:rPr>
+                <w:noProof/>
+                <w:webHidden/>
+              </w:rPr>
+            </w:r>
+            <w:r>
+              <w:rPr>
+                <w:noProof/>
+                <w:webHidden/>
+              </w:rPr>
+              <w:fldChar w:fldCharType="separate"/>
+            </w:r>
+            <w:r>
+              <w:rPr>
+                <w:noProof/>
+                <w:webHidden/>
+              </w:rPr>
+              <w:t>15</w:t>
+            </w:r>
+            <w:r>
+              <w:rPr>
+                <w:noProof/>
+                <w:webHidden/>
+              </w:rPr>
+              <w:fldChar w:fldCharType="end"/>
+            </w:r>
+          </w:hyperlink>
+        </w:p>
+        <w:p>
+          <w:pPr>
+            <w:pStyle w:val="Verzeichnis1"/>
+            <w:tabs>
+              <w:tab w:val="left" w:pos="660"/>
+              <w:tab w:val="right" w:leader="dot" w:pos="8493"/>
+            </w:tabs>
+            <w:rPr>
+              <w:rFonts w:asciiTheme="minorHAnsi" w:eastAsiaTheme="minorEastAsia" w:hAnsiTheme="minorHAnsi"/>
+              <w:noProof/>
+              <w:lang w:eastAsia="de-DE"/>
+            </w:rPr>
+          </w:pPr>
+          <w:hyperlink w:anchor="_Toc90060397" w:history="1">
+            <w:r>
+              <w:rPr>
+                <w:rStyle w:val="Hyperlink"/>
+                <w:noProof/>
+              </w:rPr>
+              <w:t>A4</w:t>
+            </w:r>
+            <w:r>
+              <w:rPr>
+                <w:rFonts w:asciiTheme="minorHAnsi" w:eastAsiaTheme="minorEastAsia" w:hAnsiTheme="minorHAnsi"/>
+                <w:noProof/>
+                <w:lang w:eastAsia="de-DE"/>
+              </w:rPr>
+              <w:tab/>
+            </w:r>
+            <w:r>
+              <w:rPr>
+                <w:rStyle w:val="Hyperlink"/>
+                <w:noProof/>
+              </w:rPr>
+              <w:t>Codebeispiel Link [Random Walk 3D]</w:t>
+            </w:r>
+            <w:r>
+              <w:rPr>
+                <w:noProof/>
+                <w:webHidden/>
+              </w:rPr>
+              <w:tab/>
+            </w:r>
+            <w:r>
+              <w:rPr>
+                <w:noProof/>
+                <w:webHidden/>
+              </w:rPr>
+              <w:fldChar w:fldCharType="begin"/>
+            </w:r>
+            <w:r>
+              <w:rPr>
+                <w:noProof/>
+                <w:webHidden/>
+              </w:rPr>
+              <w:instrText xml:space="preserve"> PAGEREF _Toc90060397 \h </w:instrText>
+            </w:r>
+            <w:r>
+              <w:rPr>
+                <w:noProof/>
+                <w:webHidden/>
+              </w:rPr>
+            </w:r>
+            <w:r>
+              <w:rPr>
+                <w:noProof/>
+                <w:webHidden/>
+              </w:rPr>
+              <w:fldChar w:fldCharType="separate"/>
+            </w:r>
+            <w:r>
+              <w:rPr>
+                <w:noProof/>
+                <w:webHidden/>
+              </w:rPr>
+              <w:t>15</w:t>
             </w:r>
             <w:r>
               <w:rPr>
@@ -3367,7 +3970,6 @@
               <w:b/>
               <w:bCs/>
             </w:rPr>
-            <w:lastRenderedPageBreak/>
             <w:fldChar w:fldCharType="end"/>
           </w:r>
         </w:p>
@@ -3382,35 +3984,12 @@
       <w:pPr>
         <w:pStyle w:val="berschrift0"/>
       </w:pPr>
-      <w:bookmarkStart w:id="1" w:name="_Toc89994576"/>
-      <w:r>
-        <w:lastRenderedPageBreak/>
-        <w:t>Tabellenverzeichnis</w:t>
-      </w:r>
-      <w:bookmarkEnd w:id="1"/>
-    </w:p>
-    <w:p>
-      <w:pPr>
-        <w:rPr>
-          <w:rFonts w:eastAsiaTheme="majorEastAsia" w:cstheme="majorBidi"/>
-          <w:sz w:val="32"/>
-          <w:szCs w:val="32"/>
-        </w:rPr>
-      </w:pPr>
-      <w:r>
-        <w:br w:type="page"/>
-      </w:r>
-    </w:p>
-    <w:p>
-      <w:pPr>
-        <w:pStyle w:val="berschrift0"/>
-      </w:pPr>
-      <w:bookmarkStart w:id="2" w:name="_Toc89994577"/>
+      <w:bookmarkStart w:id="1" w:name="_Toc90060356"/>
       <w:r>
         <w:lastRenderedPageBreak/>
         <w:t>Abbildungsverzeichnis</w:t>
       </w:r>
-      <w:bookmarkEnd w:id="2"/>
+      <w:bookmarkEnd w:id="1"/>
     </w:p>
     <w:p>
       <w:pPr>
@@ -3433,7 +4012,7 @@
       <w:r>
         <w:fldChar w:fldCharType="separate"/>
       </w:r>
-      <w:hyperlink r:id="rId9" w:anchor="_Toc89865120" w:history="1">
+      <w:hyperlink r:id="rId9" w:anchor="_Toc90061338" w:history="1">
         <w:r>
           <w:rPr>
             <w:rStyle w:val="Hyperlink"/>
@@ -3460,7 +4039,7 @@
             <w:noProof/>
             <w:webHidden/>
           </w:rPr>
-          <w:instrText xml:space="preserve"> PAGEREF _Toc89865120 \h </w:instrText>
+          <w:instrText xml:space="preserve"> PAGEREF _Toc90061338 \h </w:instrText>
         </w:r>
         <w:r>
           <w:rPr>
@@ -3480,7 +4059,7 @@
             <w:noProof/>
             <w:webHidden/>
           </w:rPr>
-          <w:t>7</w:t>
+          <w:t>6</w:t>
         </w:r>
         <w:r>
           <w:rPr>
@@ -3503,7 +4082,7 @@
           <w:lang w:eastAsia="de-DE"/>
         </w:rPr>
       </w:pPr>
-      <w:hyperlink w:anchor="_Toc89865121" w:history="1">
+      <w:hyperlink w:anchor="_Toc90061339" w:history="1">
         <w:r>
           <w:rPr>
             <w:rStyle w:val="Hyperlink"/>
@@ -3530,7 +4109,7 @@
             <w:noProof/>
             <w:webHidden/>
           </w:rPr>
-          <w:instrText xml:space="preserve"> PAGEREF _Toc89865121 \h </w:instrText>
+          <w:instrText xml:space="preserve"> PAGEREF _Toc90061339 \h </w:instrText>
         </w:r>
         <w:r>
           <w:rPr>
@@ -3550,7 +4129,7 @@
             <w:noProof/>
             <w:webHidden/>
           </w:rPr>
-          <w:t>10</w:t>
+          <w:t>8</w:t>
         </w:r>
         <w:r>
           <w:rPr>
@@ -3563,6 +4142,146 @@
     </w:p>
     <w:p>
       <w:pPr>
+        <w:pStyle w:val="Abbildungsverzeichnis"/>
+        <w:tabs>
+          <w:tab w:val="right" w:leader="dot" w:pos="8493"/>
+        </w:tabs>
+        <w:rPr>
+          <w:rFonts w:asciiTheme="minorHAnsi" w:eastAsiaTheme="minorEastAsia" w:hAnsiTheme="minorHAnsi"/>
+          <w:noProof/>
+          <w:lang w:eastAsia="de-DE"/>
+        </w:rPr>
+      </w:pPr>
+      <w:hyperlink w:anchor="_Toc90061340" w:history="1">
+        <w:r>
+          <w:rPr>
+            <w:rStyle w:val="Hyperlink"/>
+            <w:noProof/>
+          </w:rPr>
+          <w:t>Abbildung 3 [Perlin Noise Output]</w:t>
+        </w:r>
+        <w:r>
+          <w:rPr>
+            <w:noProof/>
+            <w:webHidden/>
+          </w:rPr>
+          <w:tab/>
+        </w:r>
+        <w:r>
+          <w:rPr>
+            <w:noProof/>
+            <w:webHidden/>
+          </w:rPr>
+          <w:fldChar w:fldCharType="begin"/>
+        </w:r>
+        <w:r>
+          <w:rPr>
+            <w:noProof/>
+            <w:webHidden/>
+          </w:rPr>
+          <w:instrText xml:space="preserve"> PAGEREF _Toc90061340 \h </w:instrText>
+        </w:r>
+        <w:r>
+          <w:rPr>
+            <w:noProof/>
+            <w:webHidden/>
+          </w:rPr>
+        </w:r>
+        <w:r>
+          <w:rPr>
+            <w:noProof/>
+            <w:webHidden/>
+          </w:rPr>
+          <w:fldChar w:fldCharType="separate"/>
+        </w:r>
+        <w:r>
+          <w:rPr>
+            <w:noProof/>
+            <w:webHidden/>
+          </w:rPr>
+          <w:t>11</w:t>
+        </w:r>
+        <w:r>
+          <w:rPr>
+            <w:noProof/>
+            <w:webHidden/>
+          </w:rPr>
+          <w:fldChar w:fldCharType="end"/>
+        </w:r>
+      </w:hyperlink>
+    </w:p>
+    <w:p>
+      <w:pPr>
+        <w:pStyle w:val="Abbildungsverzeichnis"/>
+        <w:tabs>
+          <w:tab w:val="right" w:leader="dot" w:pos="8493"/>
+        </w:tabs>
+        <w:rPr>
+          <w:rFonts w:asciiTheme="minorHAnsi" w:eastAsiaTheme="minorEastAsia" w:hAnsiTheme="minorHAnsi"/>
+          <w:noProof/>
+          <w:lang w:eastAsia="de-DE"/>
+        </w:rPr>
+      </w:pPr>
+      <w:hyperlink w:anchor="_Toc90061341" w:history="1">
+        <w:r>
+          <w:rPr>
+            <w:rStyle w:val="Hyperlink"/>
+            <w:noProof/>
+          </w:rPr>
+          <w:t>Abbildung 4 [Random Walk 3D]</w:t>
+        </w:r>
+        <w:r>
+          <w:rPr>
+            <w:noProof/>
+            <w:webHidden/>
+          </w:rPr>
+          <w:tab/>
+        </w:r>
+        <w:r>
+          <w:rPr>
+            <w:noProof/>
+            <w:webHidden/>
+          </w:rPr>
+          <w:fldChar w:fldCharType="begin"/>
+        </w:r>
+        <w:r>
+          <w:rPr>
+            <w:noProof/>
+            <w:webHidden/>
+          </w:rPr>
+          <w:instrText xml:space="preserve"> PAGEREF _Toc90061341 \h </w:instrText>
+        </w:r>
+        <w:r>
+          <w:rPr>
+            <w:noProof/>
+            <w:webHidden/>
+          </w:rPr>
+        </w:r>
+        <w:r>
+          <w:rPr>
+            <w:noProof/>
+            <w:webHidden/>
+          </w:rPr>
+          <w:fldChar w:fldCharType="separate"/>
+        </w:r>
+        <w:r>
+          <w:rPr>
+            <w:noProof/>
+            <w:webHidden/>
+          </w:rPr>
+          <w:t>12</w:t>
+        </w:r>
+        <w:r>
+          <w:rPr>
+            <w:noProof/>
+            <w:webHidden/>
+          </w:rPr>
+          <w:fldChar w:fldCharType="end"/>
+        </w:r>
+      </w:hyperlink>
+    </w:p>
+    <w:p>
+      <w:pPr>
         <w:pStyle w:val="berschrift0"/>
         <w:ind w:left="0" w:firstLine="0"/>
       </w:pPr>
@@ -3583,148 +4302,148 @@
       <w:pPr>
         <w:pStyle w:val="berschrift1"/>
       </w:pPr>
-      <w:bookmarkStart w:id="3" w:name="_Toc89994578"/>
+      <w:bookmarkStart w:id="2" w:name="_Toc90060357"/>
       <w:r>
         <w:lastRenderedPageBreak/>
         <w:t>Einleitung</w:t>
       </w:r>
+      <w:bookmarkEnd w:id="2"/>
+    </w:p>
+    <w:p>
+      <w:r>
+        <w:t xml:space="preserve">Das Praxisprojekt 3D-Code befasst sich mit dem Thema der schnellen Ausgabe von 3D Objekten, um gewisse Problemstellungen mit wenig Aufwand in einer dreidimensionalen Umgebung zu projizieren. Hierfür wird eine eigene objektorientiere Programmiersprache entwickelt, die es erlaubt Objekte für den </w:t>
+      </w:r>
+      <w:proofErr w:type="spellStart"/>
+      <w:r>
+        <w:t>Render</w:t>
+      </w:r>
+      <w:r>
+        <w:t>prozess</w:t>
+      </w:r>
+      <w:proofErr w:type="spellEnd"/>
+      <w:r>
+        <w:t xml:space="preserve"> zu erstellen. </w:t>
+      </w:r>
+      <w:r>
+        <w:t xml:space="preserve">Die Programmiersprache besitzt generische Funktionen und Klassen, welche es ermöglicht Objekte jeder Art in Kollektionen zu speichern. </w:t>
+      </w:r>
+    </w:p>
+    <w:p>
+      <w:pPr>
+        <w:pStyle w:val="berschrift2"/>
+      </w:pPr>
+      <w:bookmarkStart w:id="3" w:name="_Toc90060358"/>
+      <w:r>
+        <w:t>Relevanz</w:t>
+      </w:r>
       <w:bookmarkEnd w:id="3"/>
     </w:p>
     <w:p>
       <w:r>
-        <w:t xml:space="preserve">Das Praxisprojekt 3D-Code befasst sich mit dem Thema der schnellen Ausgabe von 3D Objekten, um gewisse Problemstellungen mit wenig Aufwand in einer dreidimensionalen Umgebung zu projizieren. Hierfür wird eine eigene objektorientiere Programmiersprache entwickelt, die es erlaubt Objekte für den </w:t>
-      </w:r>
-      <w:proofErr w:type="spellStart"/>
-      <w:r>
-        <w:t>Render</w:t>
-      </w:r>
-      <w:r>
-        <w:t>prozess</w:t>
-      </w:r>
-      <w:proofErr w:type="spellEnd"/>
-      <w:r>
-        <w:t xml:space="preserve"> zu erstellen. </w:t>
-      </w:r>
-      <w:r>
-        <w:t xml:space="preserve">Die Programmiersprache besitzt generische Funktionen und Klassen, welche es ermöglicht Objekte jeder Art in Kollektionen zu speichern. </w:t>
+        <w:t>Das sogenannte „Debuggen“ von Code ist seit den Anfängen der Computergeschichte ein umfassendes</w:t>
+      </w:r>
+      <w:r>
+        <w:t xml:space="preserve"> und wichtiges</w:t>
+      </w:r>
+      <w:r>
+        <w:t xml:space="preserve"> Thema. Gerade Anfängern fällt es sehr schwer Algorithmen auf Fehlern zu untersuchen und diese zu beheben. </w:t>
+      </w:r>
+      <w:r>
+        <w:t xml:space="preserve">Da eine Visualisierung </w:t>
+      </w:r>
+      <w:r>
+        <w:t xml:space="preserve">meistens </w:t>
+      </w:r>
+      <w:r>
+        <w:t xml:space="preserve">nur durch Ausgabe von Zeichenketten </w:t>
+      </w:r>
+      <w:r>
+        <w:t>erfolgt</w:t>
+      </w:r>
+      <w:r>
+        <w:t>.</w:t>
+      </w:r>
+      <w:r>
+        <w:t xml:space="preserve"> Vor allem dreidimensionale Problemstellung lassen sich nur schwer mit einem 2-dimensionalen Output visualisieren. </w:t>
+      </w:r>
+    </w:p>
+    <w:p>
+      <w:r>
+        <w:t xml:space="preserve">Im Zuge dessen ist diese Projektidee entstanden, welche es ermöglicht mit nur minimalem Aufwand </w:t>
+      </w:r>
+      <w:r>
+        <w:t>ein dreidimensionaler Output</w:t>
+      </w:r>
+      <w:r>
+        <w:t xml:space="preserve"> von farbigen Objekten zu e</w:t>
+      </w:r>
+      <w:r>
+        <w:t>rzeugen</w:t>
+      </w:r>
+      <w:r>
+        <w:t xml:space="preserve">. </w:t>
       </w:r>
     </w:p>
     <w:p>
       <w:pPr>
         <w:pStyle w:val="berschrift2"/>
       </w:pPr>
-      <w:bookmarkStart w:id="4" w:name="_Toc89994579"/>
-      <w:r>
-        <w:t>Relevanz</w:t>
+      <w:bookmarkStart w:id="4" w:name="_Toc90060359"/>
+      <w:r>
+        <w:t>Zielsetzung</w:t>
       </w:r>
       <w:bookmarkEnd w:id="4"/>
     </w:p>
     <w:p>
       <w:r>
-        <w:t>Das sogenannte „Debuggen“ von Code ist seit den Anfängen der Computergeschichte ein umfassendes</w:t>
-      </w:r>
-      <w:r>
-        <w:t xml:space="preserve"> und wichtiges</w:t>
-      </w:r>
-      <w:r>
-        <w:t xml:space="preserve"> Thema. Gerade Anfängern fällt es sehr schwer Algorithmen auf Fehlern zu untersuchen und diese zu beheben. </w:t>
-      </w:r>
-      <w:r>
-        <w:t xml:space="preserve">Da eine Visualisierung </w:t>
-      </w:r>
-      <w:r>
-        <w:t xml:space="preserve">meistens </w:t>
-      </w:r>
-      <w:r>
-        <w:t xml:space="preserve">nur durch Ausgabe von Zeichenketten </w:t>
-      </w:r>
-      <w:r>
-        <w:t>erfolgt</w:t>
-      </w:r>
-      <w:r>
-        <w:t>.</w:t>
-      </w:r>
-      <w:r>
-        <w:t xml:space="preserve"> Vor allem dreidimensionale Problemstellung lassen sich nur schwer mit einem 2-dimensionalen Output visualisieren. </w:t>
-      </w:r>
-    </w:p>
-    <w:p>
-      <w:r>
-        <w:t xml:space="preserve">Im Zuge dessen ist diese Projektidee entstanden, welche es ermöglicht mit nur minimalem Aufwand </w:t>
-      </w:r>
-      <w:r>
-        <w:t>ein dreidimensionaler Output</w:t>
-      </w:r>
-      <w:r>
-        <w:t xml:space="preserve"> von farbigen Objekten zu e</w:t>
-      </w:r>
-      <w:r>
-        <w:t>rzeugen</w:t>
+        <w:t>Ziel des Praxisprojektes ist herauszufinden, ob eine solche Art der Programmierung Vorteile gegenüber dem konventionellen Ansatz zeigt. Außerdem sind Probleme und aufkommende Fragestellungen auf</w:t>
+      </w:r>
+      <w:r>
+        <w:t>zu</w:t>
+      </w:r>
+      <w:r>
+        <w:t>liste</w:t>
+      </w:r>
+      <w:r>
+        <w:t>n</w:t>
       </w:r>
       <w:r>
         <w:t xml:space="preserve">. </w:t>
       </w:r>
+      <w:r>
+        <w:t xml:space="preserve">Um dies zu ermitteln </w:t>
+      </w:r>
+      <w:r>
+        <w:t>ist eine</w:t>
+      </w:r>
+      <w:r>
+        <w:t xml:space="preserve"> </w:t>
+      </w:r>
+      <w:r>
+        <w:t>objektorientiere Programmiersprache zu entwerfen/ entwickeln die es ermöglicht einen dreidimensionalen Output zu erzeugen. Dieser sollte nur mit einer minimalen Anzahl von Zeilen Code auskommen. Dennoch ist es wichtig</w:t>
+      </w:r>
+      <w:r>
+        <w:t>,</w:t>
+      </w:r>
+      <w:r>
+        <w:t xml:space="preserve"> das</w:t>
+      </w:r>
+      <w:r>
+        <w:t>s</w:t>
+      </w:r>
+      <w:r>
+        <w:t xml:space="preserve"> die entworfene Programmiersprache einfach zu lernen und zu verstehen ist.</w:t>
+      </w:r>
     </w:p>
     <w:p>
       <w:pPr>
         <w:pStyle w:val="berschrift2"/>
       </w:pPr>
-      <w:bookmarkStart w:id="5" w:name="_Toc89994580"/>
-      <w:r>
-        <w:t>Zielsetzung</w:t>
+      <w:bookmarkStart w:id="5" w:name="_Toc90060360"/>
+      <w:r>
+        <w:t>Planung</w:t>
       </w:r>
       <w:bookmarkEnd w:id="5"/>
-    </w:p>
-    <w:p>
-      <w:r>
-        <w:t>Ziel des Praxisprojektes ist herauszufinden, ob eine solche Art der Programmierung Vorteile gegenüber dem konventionellen Ansatz zeigt. Außerdem sind Probleme und aufkommende Fragestellungen auf</w:t>
-      </w:r>
-      <w:r>
-        <w:t>zu</w:t>
-      </w:r>
-      <w:r>
-        <w:t>liste</w:t>
-      </w:r>
-      <w:r>
-        <w:t>n</w:t>
-      </w:r>
-      <w:r>
-        <w:t xml:space="preserve">. </w:t>
-      </w:r>
-      <w:r>
-        <w:t xml:space="preserve">Um dies zu ermitteln </w:t>
-      </w:r>
-      <w:r>
-        <w:t>ist eine</w:t>
-      </w:r>
-      <w:r>
-        <w:t xml:space="preserve"> </w:t>
-      </w:r>
-      <w:r>
-        <w:t>objektorientiere Programmiersprache zu entwerfen/ entwickeln die es ermöglicht einen dreidimensionalen Output zu erzeugen. Dieser sollte nur mit einer minimalen Anzahl von Zeilen Code auskommen. Dennoch ist es wichtig</w:t>
-      </w:r>
-      <w:r>
-        <w:t>,</w:t>
-      </w:r>
-      <w:r>
-        <w:t xml:space="preserve"> das</w:t>
-      </w:r>
-      <w:r>
-        <w:t>s</w:t>
-      </w:r>
-      <w:r>
-        <w:t xml:space="preserve"> die entworfene Programmiersprache einfach zu lernen und zu verstehen ist.</w:t>
-      </w:r>
-    </w:p>
-    <w:p>
-      <w:pPr>
-        <w:pStyle w:val="berschrift2"/>
-      </w:pPr>
-      <w:bookmarkStart w:id="6" w:name="_Toc89994581"/>
-      <w:r>
-        <w:t>Planung</w:t>
-      </w:r>
-      <w:bookmarkEnd w:id="6"/>
     </w:p>
     <w:p>
       <w:r>
@@ -3780,33 +4499,71 @@
       <w:pPr>
         <w:pStyle w:val="berschrift3"/>
       </w:pPr>
-      <w:bookmarkStart w:id="7" w:name="_Toc89994582"/>
+      <w:bookmarkStart w:id="6" w:name="_Toc90060361"/>
       <w:r>
         <w:t>Definierung</w:t>
       </w:r>
       <w:r>
         <w:t xml:space="preserve"> der Programmiersprache</w:t>
       </w:r>
+      <w:bookmarkEnd w:id="6"/>
+    </w:p>
+    <w:p>
+      <w:r>
+        <w:t>Die erste Phase besteht</w:t>
+      </w:r>
+      <w:r>
+        <w:t xml:space="preserve"> zum Großteil</w:t>
+      </w:r>
+      <w:r>
+        <w:t xml:space="preserve"> aus der Entwicklung d</w:t>
+      </w:r>
+      <w:r>
+        <w:t>er Programmiersprache. Hierbei werden alle Features definiert und getestet.</w:t>
+      </w:r>
+      <w:r>
+        <w:t xml:space="preserve"> </w:t>
+      </w:r>
+      <w:r>
+        <w:t xml:space="preserve">Da das Grundgerüst der zu entwickelnden Programmiersprache in der Sprache </w:t>
+      </w:r>
+      <w:proofErr w:type="spellStart"/>
+      <w:r>
+        <w:t>Kotlin</w:t>
+      </w:r>
+      <w:proofErr w:type="spellEnd"/>
+      <w:r>
+        <w:t xml:space="preserve"> geschrieben wurde, wird diese Programmiersprache weiterhin beibehalten.  </w:t>
+      </w:r>
+      <w:r>
+        <w:t>Ein wesentlicher Bestandteil ist die Planung der Umsetzung von einer prozeduralen Programmiersprache in die gewünschte objektorientieren Programmiersprache.</w:t>
+      </w:r>
+      <w:r>
+        <w:t xml:space="preserve"> </w:t>
+      </w:r>
+    </w:p>
+    <w:p>
+      <w:pPr>
+        <w:pStyle w:val="berschrift3"/>
+      </w:pPr>
+      <w:bookmarkStart w:id="7" w:name="_Toc90060362"/>
+      <w:r>
+        <w:t>Planung der Aufbereitung des 3D Outputs</w:t>
+      </w:r>
       <w:bookmarkEnd w:id="7"/>
     </w:p>
     <w:p>
       <w:r>
-        <w:t>Die erste Phase besteht</w:t>
-      </w:r>
-      <w:r>
-        <w:t xml:space="preserve"> zum Großteil</w:t>
-      </w:r>
-      <w:r>
-        <w:t xml:space="preserve"> aus der Entwicklung d</w:t>
-      </w:r>
-      <w:r>
-        <w:t>er Programmiersprache. Hierbei werden alle Features definiert und getestet.</w:t>
-      </w:r>
-      <w:r>
-        <w:t xml:space="preserve"> </w:t>
-      </w:r>
-      <w:r>
-        <w:t xml:space="preserve">Da das Grundgerüst der zu entwickelnden Programmiersprache in der Sprache </w:t>
+        <w:t>Das Framework des dreidimensionalen Outputs ist die „</w:t>
+      </w:r>
+      <w:r>
+        <w:t>Lightweight Java Game Library</w:t>
+      </w:r>
+      <w:r>
+        <w:t xml:space="preserve">“ in kurz „LWJGL“. </w:t>
+      </w:r>
+      <w:r>
+        <w:t xml:space="preserve">Da in einem anderen Praktikum bereits eine Grundstruktur in </w:t>
       </w:r>
       <w:proofErr w:type="spellStart"/>
       <w:r>
@@ -3814,85 +4571,46 @@
       </w:r>
       <w:proofErr w:type="spellEnd"/>
       <w:r>
-        <w:t xml:space="preserve"> geschrieben wurde, wird diese Programmiersprache weiterhin beibehalten.  </w:t>
-      </w:r>
-      <w:r>
-        <w:t>Ein wesentlicher Bestandteil ist die Planung der Umsetzung von einer prozeduralen Programmiersprache in die gewünschte objektorientieren Programmiersprache.</w:t>
-      </w:r>
-      <w:r>
-        <w:t xml:space="preserve"> </w:t>
-      </w:r>
-    </w:p>
+        <w:t xml:space="preserve"> entstanden</w:t>
+      </w:r>
+      <w:r>
+        <w:t>,</w:t>
+      </w:r>
+      <w:r>
+        <w:t xml:space="preserve"> gilt es diese anzupassen.</w:t>
+      </w:r>
+    </w:p>
+    <w:p/>
     <w:p>
       <w:pPr>
         <w:pStyle w:val="berschrift3"/>
       </w:pPr>
-      <w:bookmarkStart w:id="8" w:name="_Toc89994583"/>
-      <w:r>
-        <w:t>Planung der Aufbereitung des 3D Outputs</w:t>
+      <w:bookmarkStart w:id="8" w:name="_Toc90060363"/>
+      <w:r>
+        <w:t>Planung des Thesenüberprüfung</w:t>
       </w:r>
       <w:bookmarkEnd w:id="8"/>
     </w:p>
     <w:p>
       <w:r>
-        <w:t>Das Framework des dreidimensionalen Outputs ist die „</w:t>
-      </w:r>
-      <w:r>
-        <w:t>Lightweight Java Game Library</w:t>
-      </w:r>
-      <w:r>
-        <w:t xml:space="preserve">“ in kurz „LWJGL“. </w:t>
-      </w:r>
-      <w:r>
-        <w:t xml:space="preserve">Da in einem anderen Praktikum bereits eine Grundstruktur in </w:t>
-      </w:r>
-      <w:proofErr w:type="spellStart"/>
-      <w:r>
-        <w:t>Kotlin</w:t>
-      </w:r>
-      <w:proofErr w:type="spellEnd"/>
-      <w:r>
-        <w:t xml:space="preserve"> entstanden</w:t>
-      </w:r>
-      <w:r>
-        <w:t>,</w:t>
-      </w:r>
-      <w:r>
-        <w:t xml:space="preserve"> gilt es diese anzupassen.</w:t>
-      </w:r>
-    </w:p>
-    <w:p/>
-    <w:p>
-      <w:pPr>
-        <w:pStyle w:val="berschrift3"/>
-      </w:pPr>
-      <w:bookmarkStart w:id="9" w:name="_Toc89994584"/>
-      <w:r>
-        <w:lastRenderedPageBreak/>
-        <w:t>Planung des Thesenüberprüfung</w:t>
+        <w:t>Um zu überprüfen, ob die „</w:t>
+      </w:r>
+      <w:r>
+        <w:t>User Experience</w:t>
+      </w:r>
+      <w:r>
+        <w:t>“ einen wesentlichen Vorteil gegenüber der herkömmlichen Art bietet, werden verschiedene Algorithmen implementiert. Diese sollen zeigen welche Vorteile, die entwickelte Sprache bietet.</w:t>
+      </w:r>
+    </w:p>
+    <w:p>
+      <w:pPr>
+        <w:pStyle w:val="berschrift2"/>
+      </w:pPr>
+      <w:bookmarkStart w:id="9" w:name="_Toc90060364"/>
+      <w:r>
+        <w:t>Grundaufbau</w:t>
       </w:r>
       <w:bookmarkEnd w:id="9"/>
-    </w:p>
-    <w:p>
-      <w:r>
-        <w:t>Um zu überprüfen, ob die „</w:t>
-      </w:r>
-      <w:r>
-        <w:t>User Experience</w:t>
-      </w:r>
-      <w:r>
-        <w:t>“ einen wesentlichen Vorteil gegenüber der herkömmlichen Art bietet, werden verschiedene Algorithmen implementiert. Diese sollen zeigen welche Vorteile, die entwickelte Sprache bietet.</w:t>
-      </w:r>
-    </w:p>
-    <w:p>
-      <w:pPr>
-        <w:pStyle w:val="berschrift2"/>
-      </w:pPr>
-      <w:bookmarkStart w:id="10" w:name="_Toc89994585"/>
-      <w:r>
-        <w:t>Grundaufbau</w:t>
-      </w:r>
-      <w:bookmarkEnd w:id="10"/>
     </w:p>
     <w:p>
       <w:r>
@@ -3987,10 +4705,77 @@
         <w:rPr>
           <w:noProof/>
         </w:rPr>
+        <w:drawing>
+          <wp:anchor distT="0" distB="0" distL="114300" distR="114300" simplePos="0" relativeHeight="251661312" behindDoc="0" locked="0" layoutInCell="1" allowOverlap="1" wp14:anchorId="6ACF4720" wp14:editId="2C9061B7">
+            <wp:simplePos x="0" y="0"/>
+            <wp:positionH relativeFrom="column">
+              <wp:posOffset>1711325</wp:posOffset>
+            </wp:positionH>
+            <wp:positionV relativeFrom="paragraph">
+              <wp:posOffset>433070</wp:posOffset>
+            </wp:positionV>
+            <wp:extent cx="1193165" cy="2085975"/>
+            <wp:effectExtent l="0" t="0" r="6985" b="9525"/>
+            <wp:wrapTopAndBottom/>
+            <wp:docPr id="3" name="Grafik 3"/>
+            <wp:cNvGraphicFramePr>
+              <a:graphicFrameLocks xmlns:a="http://schemas.openxmlformats.org/drawingml/2006/main" noChangeAspect="1"/>
+            </wp:cNvGraphicFramePr>
+            <a:graphic xmlns:a="http://schemas.openxmlformats.org/drawingml/2006/main">
+              <a:graphicData uri="http://schemas.openxmlformats.org/drawingml/2006/picture">
+                <pic:pic xmlns:pic="http://schemas.openxmlformats.org/drawingml/2006/picture">
+                  <pic:nvPicPr>
+                    <pic:cNvPr id="0" name="Picture 10"/>
+                    <pic:cNvPicPr>
+                      <a:picLocks noChangeAspect="1" noChangeArrowheads="1"/>
+                    </pic:cNvPicPr>
+                  </pic:nvPicPr>
+                  <pic:blipFill>
+                    <a:blip r:embed="rId10" cstate="print">
+                      <a:extLst>
+                        <a:ext uri="{28A0092B-C50C-407E-A947-70E740481C1C}">
+                          <a14:useLocalDpi xmlns:a14="http://schemas.microsoft.com/office/drawing/2010/main" val="0"/>
+                        </a:ext>
+                      </a:extLst>
+                    </a:blip>
+                    <a:srcRect/>
+                    <a:stretch>
+                      <a:fillRect/>
+                    </a:stretch>
+                  </pic:blipFill>
+                  <pic:spPr bwMode="auto">
+                    <a:xfrm>
+                      <a:off x="0" y="0"/>
+                      <a:ext cx="1193165" cy="2085975"/>
+                    </a:xfrm>
+                    <a:prstGeom prst="rect">
+                      <a:avLst/>
+                    </a:prstGeom>
+                    <a:noFill/>
+                    <a:ln>
+                      <a:noFill/>
+                    </a:ln>
+                  </pic:spPr>
+                </pic:pic>
+              </a:graphicData>
+            </a:graphic>
+            <wp14:sizeRelH relativeFrom="margin">
+              <wp14:pctWidth>0</wp14:pctWidth>
+            </wp14:sizeRelH>
+            <wp14:sizeRelV relativeFrom="margin">
+              <wp14:pctHeight>0</wp14:pctHeight>
+            </wp14:sizeRelV>
+          </wp:anchor>
+        </w:drawing>
+      </w:r>
+      <w:r>
+        <w:rPr>
+          <w:noProof/>
+        </w:rPr>
         <mc:AlternateContent>
           <mc:Choice Requires="wps">
             <w:drawing>
-              <wp:anchor distT="0" distB="0" distL="114300" distR="114300" simplePos="0" relativeHeight="251660288" behindDoc="0" locked="0" layoutInCell="1" allowOverlap="1" wp14:anchorId="11EA539C" wp14:editId="7876C7E7">
+              <wp:anchor distT="0" distB="0" distL="114300" distR="114300" simplePos="0" relativeHeight="251660288" behindDoc="0" locked="0" layoutInCell="1" allowOverlap="1" wp14:anchorId="11EA539C" wp14:editId="3A256F67">
                 <wp:simplePos x="0" y="0"/>
                 <wp:positionH relativeFrom="page">
                   <wp:align>center</wp:align>
@@ -4031,22 +4816,35 @@
                                 <w:noProof/>
                               </w:rPr>
                             </w:pPr>
-                            <w:bookmarkStart w:id="11" w:name="_Toc89865120"/>
+                            <w:bookmarkStart w:id="10" w:name="_Toc90061338"/>
                             <w:r>
                               <w:t xml:space="preserve">Abbildung </w:t>
                             </w:r>
-                            <w:fldSimple w:instr=" SEQ Abbildung \* ARABIC ">
-                              <w:r>
-                                <w:rPr>
-                                  <w:noProof/>
-                                </w:rPr>
-                                <w:t>1</w:t>
-                              </w:r>
-                            </w:fldSimple>
+                            <w:r>
+                              <w:fldChar w:fldCharType="begin"/>
+                            </w:r>
+                            <w:r>
+                              <w:instrText xml:space="preserve"> SEQ Abbildung \* ARABIC </w:instrText>
+                            </w:r>
+                            <w:r>
+                              <w:fldChar w:fldCharType="separate"/>
+                            </w:r>
+                            <w:r>
+                              <w:rPr>
+                                <w:noProof/>
+                              </w:rPr>
+                              <w:t>1</w:t>
+                            </w:r>
+                            <w:r>
+                              <w:rPr>
+                                <w:noProof/>
+                              </w:rPr>
+                              <w:fldChar w:fldCharType="end"/>
+                            </w:r>
                             <w:r>
                               <w:t xml:space="preserve"> [Compileraufbau]</w:t>
                             </w:r>
-                            <w:bookmarkEnd w:id="11"/>
+                            <w:bookmarkEnd w:id="10"/>
                           </w:p>
                         </w:txbxContent>
                       </wps:txbx>
@@ -4078,22 +4876,35 @@
                           <w:noProof/>
                         </w:rPr>
                       </w:pPr>
-                      <w:bookmarkStart w:id="12" w:name="_Toc89865120"/>
+                      <w:bookmarkStart w:id="11" w:name="_Toc90061338"/>
                       <w:r>
                         <w:t xml:space="preserve">Abbildung </w:t>
                       </w:r>
-                      <w:fldSimple w:instr=" SEQ Abbildung \* ARABIC ">
-                        <w:r>
-                          <w:rPr>
-                            <w:noProof/>
-                          </w:rPr>
-                          <w:t>1</w:t>
-                        </w:r>
-                      </w:fldSimple>
+                      <w:r>
+                        <w:fldChar w:fldCharType="begin"/>
+                      </w:r>
+                      <w:r>
+                        <w:instrText xml:space="preserve"> SEQ Abbildung \* ARABIC </w:instrText>
+                      </w:r>
+                      <w:r>
+                        <w:fldChar w:fldCharType="separate"/>
+                      </w:r>
+                      <w:r>
+                        <w:rPr>
+                          <w:noProof/>
+                        </w:rPr>
+                        <w:t>1</w:t>
+                      </w:r>
+                      <w:r>
+                        <w:rPr>
+                          <w:noProof/>
+                        </w:rPr>
+                        <w:fldChar w:fldCharType="end"/>
+                      </w:r>
                       <w:r>
                         <w:t xml:space="preserve"> [Compileraufbau]</w:t>
                       </w:r>
-                      <w:bookmarkEnd w:id="12"/>
+                      <w:bookmarkEnd w:id="11"/>
                     </w:p>
                   </w:txbxContent>
                 </v:textbox>
@@ -4104,73 +4915,6 @@
         </mc:AlternateContent>
       </w:r>
       <w:r>
-        <w:rPr>
-          <w:noProof/>
-        </w:rPr>
-        <w:drawing>
-          <wp:anchor distT="0" distB="0" distL="114300" distR="114300" simplePos="0" relativeHeight="251661312" behindDoc="0" locked="0" layoutInCell="1" allowOverlap="1" wp14:anchorId="6ACF4720" wp14:editId="39323DA9">
-            <wp:simplePos x="0" y="0"/>
-            <wp:positionH relativeFrom="column">
-              <wp:posOffset>1706880</wp:posOffset>
-            </wp:positionH>
-            <wp:positionV relativeFrom="paragraph">
-              <wp:posOffset>435610</wp:posOffset>
-            </wp:positionV>
-            <wp:extent cx="1345565" cy="2351405"/>
-            <wp:effectExtent l="0" t="0" r="6985" b="0"/>
-            <wp:wrapTopAndBottom/>
-            <wp:docPr id="3" name="Grafik 3"/>
-            <wp:cNvGraphicFramePr>
-              <a:graphicFrameLocks xmlns:a="http://schemas.openxmlformats.org/drawingml/2006/main" noChangeAspect="1"/>
-            </wp:cNvGraphicFramePr>
-            <a:graphic xmlns:a="http://schemas.openxmlformats.org/drawingml/2006/main">
-              <a:graphicData uri="http://schemas.openxmlformats.org/drawingml/2006/picture">
-                <pic:pic xmlns:pic="http://schemas.openxmlformats.org/drawingml/2006/picture">
-                  <pic:nvPicPr>
-                    <pic:cNvPr id="0" name="Picture 10"/>
-                    <pic:cNvPicPr>
-                      <a:picLocks noChangeAspect="1" noChangeArrowheads="1"/>
-                    </pic:cNvPicPr>
-                  </pic:nvPicPr>
-                  <pic:blipFill>
-                    <a:blip r:embed="rId10" cstate="print">
-                      <a:extLst>
-                        <a:ext uri="{28A0092B-C50C-407E-A947-70E740481C1C}">
-                          <a14:useLocalDpi xmlns:a14="http://schemas.microsoft.com/office/drawing/2010/main" val="0"/>
-                        </a:ext>
-                      </a:extLst>
-                    </a:blip>
-                    <a:srcRect/>
-                    <a:stretch>
-                      <a:fillRect/>
-                    </a:stretch>
-                  </pic:blipFill>
-                  <pic:spPr bwMode="auto">
-                    <a:xfrm>
-                      <a:off x="0" y="0"/>
-                      <a:ext cx="1345565" cy="2351405"/>
-                    </a:xfrm>
-                    <a:prstGeom prst="rect">
-                      <a:avLst/>
-                    </a:prstGeom>
-                    <a:noFill/>
-                    <a:ln>
-                      <a:noFill/>
-                    </a:ln>
-                  </pic:spPr>
-                </pic:pic>
-              </a:graphicData>
-            </a:graphic>
-            <wp14:sizeRelH relativeFrom="margin">
-              <wp14:pctWidth>0</wp14:pctWidth>
-            </wp14:sizeRelH>
-            <wp14:sizeRelV relativeFrom="margin">
-              <wp14:pctHeight>0</wp14:pctHeight>
-            </wp14:sizeRelV>
-          </wp:anchor>
-        </w:drawing>
-      </w:r>
-      <w:r>
         <w:t>Der Ablauf</w:t>
       </w:r>
       <w:r>
@@ -4254,16 +4998,15 @@
         <w:t>er Rest gilt abzuändern oder zu verwerfen.</w:t>
       </w:r>
     </w:p>
-    <w:p/>
     <w:p>
       <w:pPr>
         <w:pStyle w:val="berschrift2"/>
       </w:pPr>
-      <w:bookmarkStart w:id="13" w:name="_Toc89994586"/>
+      <w:bookmarkStart w:id="12" w:name="_Toc90060365"/>
       <w:r>
         <w:t>Veranschaulichung</w:t>
       </w:r>
-      <w:bookmarkEnd w:id="13"/>
+      <w:bookmarkEnd w:id="12"/>
     </w:p>
     <w:p>
       <w:r>
@@ -4317,36 +5060,36 @@
       <w:pPr>
         <w:pStyle w:val="berschrift1"/>
       </w:pPr>
-      <w:bookmarkStart w:id="14" w:name="_Toc89994587"/>
+      <w:bookmarkStart w:id="13" w:name="_Toc90060366"/>
       <w:r>
         <w:lastRenderedPageBreak/>
         <w:t>Hauptteil</w:t>
       </w:r>
+      <w:bookmarkEnd w:id="13"/>
+    </w:p>
+    <w:p>
+      <w:r>
+        <w:t>Der Hauptteil beschäftigt sich mit der Erstellung und</w:t>
+      </w:r>
+      <w:r>
+        <w:t xml:space="preserve"> den</w:t>
+      </w:r>
+      <w:r>
+        <w:t xml:space="preserve"> </w:t>
+      </w:r>
+      <w:r>
+        <w:t>Problemstellungen der einzelnen Implementierungsphasen.</w:t>
+      </w:r>
+    </w:p>
+    <w:p>
+      <w:pPr>
+        <w:pStyle w:val="berschrift2"/>
+      </w:pPr>
+      <w:bookmarkStart w:id="14" w:name="_Toc90060367"/>
+      <w:r>
+        <w:t>Anpassung/ Erweiterung der Sprache</w:t>
+      </w:r>
       <w:bookmarkEnd w:id="14"/>
-    </w:p>
-    <w:p>
-      <w:r>
-        <w:t>Der Hauptteil beschäftigt sich mit der Erstellung und</w:t>
-      </w:r>
-      <w:r>
-        <w:t xml:space="preserve"> den</w:t>
-      </w:r>
-      <w:r>
-        <w:t xml:space="preserve"> </w:t>
-      </w:r>
-      <w:r>
-        <w:t>Problemstellungen der einzelnen Implementierungsphasen.</w:t>
-      </w:r>
-    </w:p>
-    <w:p>
-      <w:pPr>
-        <w:pStyle w:val="berschrift2"/>
-      </w:pPr>
-      <w:bookmarkStart w:id="15" w:name="_Toc89994588"/>
-      <w:r>
-        <w:t>Anpassung/ Erweiterung der Sprache</w:t>
-      </w:r>
-      <w:bookmarkEnd w:id="15"/>
     </w:p>
     <w:p>
       <w:r>
@@ -4372,14 +5115,14 @@
       <w:pPr>
         <w:pStyle w:val="berschrift3"/>
       </w:pPr>
-      <w:bookmarkStart w:id="16" w:name="_Toc89994589"/>
+      <w:bookmarkStart w:id="15" w:name="_Toc90060368"/>
       <w:r>
         <w:t>Feature</w:t>
       </w:r>
       <w:r>
         <w:t xml:space="preserve"> Auflistung</w:t>
       </w:r>
-      <w:bookmarkEnd w:id="16"/>
+      <w:bookmarkEnd w:id="15"/>
     </w:p>
     <w:p>
       <w:r>
@@ -4614,43 +5357,43 @@
       <w:pPr>
         <w:pStyle w:val="berschrift3"/>
       </w:pPr>
-      <w:bookmarkStart w:id="17" w:name="_Toc89994590"/>
+      <w:bookmarkStart w:id="16" w:name="_Toc90060369"/>
       <w:r>
         <w:t>Umgebung</w:t>
       </w:r>
+      <w:bookmarkEnd w:id="16"/>
+    </w:p>
+    <w:p>
+      <w:r>
+        <w:t>Die Umgebung speichert und verwaltet globale und lokale Variablen. Jede Datei besitzt eine globale Umgebung. Weiterdessen besitzt jede Codeabschnitt, wie zum Beispiel eine Funktion oder ein</w:t>
+      </w:r>
+      <w:r>
+        <w:t xml:space="preserve"> Block eine eigene Umgebung. Ein Block in einer Funktion besitzt somit eine Teilmenge der Funktionsumgebung.</w:t>
+      </w:r>
+    </w:p>
+    <w:p>
+      <w:r>
+        <w:t xml:space="preserve">Jedes Laufzeitobjekt besitzt dementsprechend auch eine eigene Umgebung, die bei Funktionsaufrufen genutzt werden kann. </w:t>
+      </w:r>
+    </w:p>
+    <w:p>
+      <w:pPr>
+        <w:pStyle w:val="berschrift3"/>
+      </w:pPr>
+      <w:bookmarkStart w:id="17" w:name="_Toc90060370"/>
+      <w:r>
+        <w:t xml:space="preserve">Variablen </w:t>
+      </w:r>
+      <w:r>
+        <w:t>Einfache Typen</w:t>
+      </w:r>
+      <w:r>
+        <w:t xml:space="preserve"> / Objekte</w:t>
+      </w:r>
       <w:bookmarkEnd w:id="17"/>
     </w:p>
     <w:p>
       <w:r>
-        <w:t>Die Umgebung speichert und verwaltet globale und lokale Variablen. Jede Datei besitzt eine globale Umgebung. Weiterdessen besitzt jede Codeabschnitt, wie zum Beispiel eine Funktion oder ein</w:t>
-      </w:r>
-      <w:r>
-        <w:t xml:space="preserve"> Block eine eigene Umgebung. Ein Block in einer Funktion besitzt somit eine Teilmenge der Funktionsumgebung.</w:t>
-      </w:r>
-    </w:p>
-    <w:p>
-      <w:r>
-        <w:t xml:space="preserve">Jedes Laufzeitobjekt besitzt dementsprechend auch eine eigene Umgebung, die bei Funktionsaufrufen genutzt werden kann. </w:t>
-      </w:r>
-    </w:p>
-    <w:p>
-      <w:pPr>
-        <w:pStyle w:val="berschrift3"/>
-      </w:pPr>
-      <w:bookmarkStart w:id="18" w:name="_Toc89994591"/>
-      <w:r>
-        <w:t xml:space="preserve">Variablen </w:t>
-      </w:r>
-      <w:r>
-        <w:t>Einfache Typen</w:t>
-      </w:r>
-      <w:r>
-        <w:t xml:space="preserve"> / Objekte</w:t>
-      </w:r>
-      <w:bookmarkEnd w:id="18"/>
-    </w:p>
-    <w:p>
-      <w:r>
         <w:t>Variablen mit einfachen Typen wie zum Beispiel</w:t>
       </w:r>
       <w:r>
@@ -4732,11 +5475,13 @@
       </w:r>
     </w:p>
     <w:p/>
-    <w:p/>
-    <w:p/>
-    <w:p/>
-    <w:bookmarkStart w:id="19" w:name="_MON_1700406382"/>
-    <w:bookmarkEnd w:id="19"/>
+    <w:p>
+      <w:pPr>
+        <w:keepNext/>
+      </w:pPr>
+    </w:p>
+    <w:bookmarkStart w:id="18" w:name="_MON_1700406382"/>
+    <w:bookmarkEnd w:id="18"/>
     <w:p>
       <w:pPr>
         <w:keepNext/>
@@ -4762,14 +5507,14 @@
             <v:path o:extrusionok="f" gradientshapeok="t" o:connecttype="rect"/>
             <o:lock v:ext="edit" aspectratio="t"/>
           </v:shapetype>
-          <v:shape id="_x0000_i1025" type="#_x0000_t75" style="width:341.85pt;height:234.8pt" o:ole="" o:bordertopcolor="this" o:borderleftcolor="this" o:borderbottomcolor="this" o:borderrightcolor="this">
+          <v:shape id="_x0000_i1102" type="#_x0000_t75" style="width:341.85pt;height:234.8pt" o:ole="" o:bordertopcolor="this" o:borderleftcolor="this" o:borderbottomcolor="this" o:borderrightcolor="this">
             <v:imagedata r:id="rId11" o:title=""/>
             <w10:bordertop type="single" width="4"/>
             <w10:borderleft type="single" width="4"/>
             <w10:borderbottom type="single" width="4"/>
             <w10:borderright type="single" width="4"/>
           </v:shape>
-          <o:OLEObject Type="Embed" ProgID="Word.Document.12" ShapeID="_x0000_i1025" DrawAspect="Content" ObjectID="_1700650940" r:id="rId12">
+          <o:OLEObject Type="Embed" ProgID="Word.Document.12" ShapeID="_x0000_i1102" DrawAspect="Content" ObjectID="_1700674239" r:id="rId12">
             <o:FieldCodes>\s</o:FieldCodes>
           </o:OLEObject>
         </w:object>
@@ -4779,24 +5524,37 @@
       <w:pPr>
         <w:pStyle w:val="Beschriftung"/>
       </w:pPr>
-      <w:bookmarkStart w:id="20" w:name="_Ref89861403"/>
-      <w:bookmarkStart w:id="21" w:name="_Toc89865121"/>
+      <w:bookmarkStart w:id="19" w:name="_Ref89861403"/>
+      <w:bookmarkStart w:id="20" w:name="_Toc90061339"/>
       <w:r>
         <w:t xml:space="preserve">Abbildung </w:t>
       </w:r>
-      <w:fldSimple w:instr=" SEQ Abbildung \* ARABIC ">
-        <w:r>
-          <w:rPr>
-            <w:noProof/>
-          </w:rPr>
-          <w:t>2</w:t>
-        </w:r>
-      </w:fldSimple>
+      <w:r>
+        <w:fldChar w:fldCharType="begin"/>
+      </w:r>
+      <w:r>
+        <w:instrText xml:space="preserve"> SEQ Abbildung \* ARABIC </w:instrText>
+      </w:r>
+      <w:r>
+        <w:fldChar w:fldCharType="separate"/>
+      </w:r>
+      <w:r>
+        <w:rPr>
+          <w:noProof/>
+        </w:rPr>
+        <w:t>2</w:t>
+      </w:r>
+      <w:r>
+        <w:rPr>
+          <w:noProof/>
+        </w:rPr>
+        <w:fldChar w:fldCharType="end"/>
+      </w:r>
       <w:r>
         <w:t xml:space="preserve"> [Variablen Zuweisung]</w:t>
       </w:r>
+      <w:bookmarkEnd w:id="19"/>
       <w:bookmarkEnd w:id="20"/>
-      <w:bookmarkEnd w:id="21"/>
     </w:p>
     <w:p>
       <w:r>
@@ -4866,109 +5624,109 @@
       <w:pPr>
         <w:pStyle w:val="berschrift3"/>
       </w:pPr>
-      <w:bookmarkStart w:id="22" w:name="_Toc89994592"/>
+      <w:bookmarkStart w:id="21" w:name="_Toc90060371"/>
       <w:r>
         <w:t>Überlagerte Funktionen</w:t>
       </w:r>
+      <w:bookmarkEnd w:id="21"/>
+    </w:p>
+    <w:p>
+      <w:r>
+        <w:t xml:space="preserve">Überladene Funktionen besitzen den gleichen Namen aber unterschiedliche Parameter. </w:t>
+      </w:r>
+      <w:r>
+        <w:t xml:space="preserve">Es werden alle Funktionen einer Datei in Form einer </w:t>
+      </w:r>
+      <w:proofErr w:type="spellStart"/>
+      <w:r>
+        <w:t>Map</w:t>
+      </w:r>
+      <w:proofErr w:type="spellEnd"/>
+      <w:r>
+        <w:t xml:space="preserve">, bestehend aus dem Namen und dessen Deklaration, gespeichert. </w:t>
+      </w:r>
+    </w:p>
+    <w:p>
+      <w:r>
+        <w:t xml:space="preserve">Wenn nun eine Funktion aufgerufen wird, die mehrfach </w:t>
+      </w:r>
+      <w:r>
+        <w:t>mit dem gleichen Namen</w:t>
+      </w:r>
+      <w:r>
+        <w:t xml:space="preserve"> in einer Datei </w:t>
+      </w:r>
+      <w:r>
+        <w:t>existiert</w:t>
+      </w:r>
+      <w:r>
+        <w:t xml:space="preserve">, muss nun der </w:t>
+      </w:r>
+      <w:proofErr w:type="spellStart"/>
+      <w:r>
+        <w:t>Evaluator</w:t>
+      </w:r>
+      <w:proofErr w:type="spellEnd"/>
+      <w:r>
+        <w:t xml:space="preserve"> die Funktion </w:t>
+      </w:r>
+      <w:r>
+        <w:t>herausfiltern,</w:t>
+      </w:r>
+      <w:r>
+        <w:t xml:space="preserve"> die d</w:t>
+      </w:r>
+      <w:r>
+        <w:t>ie</w:t>
+      </w:r>
+      <w:r>
+        <w:t xml:space="preserve"> gleichen Parameter besitzt</w:t>
+      </w:r>
+      <w:r>
+        <w:t>, wie die aufgerufene</w:t>
+      </w:r>
+      <w:r>
+        <w:t>.</w:t>
+      </w:r>
+    </w:p>
+    <w:p>
+      <w:pPr>
+        <w:pStyle w:val="berschrift3"/>
+      </w:pPr>
+      <w:bookmarkStart w:id="22" w:name="_Toc90060372"/>
+      <w:r>
+        <w:t>Generische Klassen/ Funktionen</w:t>
+      </w:r>
       <w:bookmarkEnd w:id="22"/>
     </w:p>
     <w:p>
       <w:r>
-        <w:t xml:space="preserve">Überladene Funktionen besitzen den gleichen Namen aber unterschiedliche Parameter. </w:t>
-      </w:r>
-      <w:r>
-        <w:t xml:space="preserve">Es werden alle Funktionen einer Datei in Form einer </w:t>
+        <w:t xml:space="preserve">Die Sprache „3DCode“ enthält die Möglichkeit Klassen oder Funktionen mit generischen Eigenschaften zu deklarieren. </w:t>
+      </w:r>
+      <w:r>
+        <w:t xml:space="preserve">Hierfür ist der Type Checker besonders angepasst. Dieser muss zunächst prüfen muss, ob die generischen Typen richtig verwendet werden. Der </w:t>
       </w:r>
       <w:proofErr w:type="spellStart"/>
       <w:r>
-        <w:t>Map</w:t>
+        <w:t>Evaluator</w:t>
       </w:r>
       <w:proofErr w:type="spellEnd"/>
       <w:r>
-        <w:t xml:space="preserve">, bestehend aus dem Namen und dessen Deklaration, gespeichert. </w:t>
-      </w:r>
-    </w:p>
-    <w:p>
-      <w:r>
-        <w:t xml:space="preserve">Wenn nun eine Funktion aufgerufen wird, die mehrfach </w:t>
-      </w:r>
-      <w:r>
-        <w:t>mit dem gleichen Namen</w:t>
-      </w:r>
-      <w:r>
-        <w:t xml:space="preserve"> in einer Datei </w:t>
-      </w:r>
-      <w:r>
-        <w:t>existiert</w:t>
-      </w:r>
-      <w:r>
-        <w:t xml:space="preserve">, muss nun der </w:t>
-      </w:r>
-      <w:proofErr w:type="spellStart"/>
-      <w:r>
-        <w:t>Evaluator</w:t>
-      </w:r>
-      <w:proofErr w:type="spellEnd"/>
-      <w:r>
-        <w:t xml:space="preserve"> die Funktion </w:t>
-      </w:r>
-      <w:r>
-        <w:t>herausfiltern,</w:t>
-      </w:r>
-      <w:r>
-        <w:t xml:space="preserve"> die d</w:t>
-      </w:r>
-      <w:r>
-        <w:t>ie</w:t>
-      </w:r>
-      <w:r>
-        <w:t xml:space="preserve"> gleichen Parameter besitzt</w:t>
-      </w:r>
-      <w:r>
-        <w:t>, wie die aufgerufene</w:t>
-      </w:r>
-      <w:r>
-        <w:t>.</w:t>
+        <w:t xml:space="preserve"> ist dementsprechend </w:t>
+      </w:r>
+      <w:r>
+        <w:t>auch angepasst, indem er nun bei überlagerten Funktionen auch den generischen Anteil berücksichtigen muss.</w:t>
       </w:r>
     </w:p>
     <w:p>
       <w:pPr>
         <w:pStyle w:val="berschrift3"/>
       </w:pPr>
-      <w:bookmarkStart w:id="23" w:name="_Toc89994593"/>
-      <w:r>
-        <w:t>Generische Klassen/ Funktionen</w:t>
+      <w:bookmarkStart w:id="23" w:name="_Toc90060373"/>
+      <w:r>
+        <w:t>Dateiverwaltung</w:t>
       </w:r>
       <w:bookmarkEnd w:id="23"/>
-    </w:p>
-    <w:p>
-      <w:r>
-        <w:t xml:space="preserve">Die Sprache „3DCode“ enthält die Möglichkeit Klassen oder Funktionen mit generischen Eigenschaften zu deklarieren. </w:t>
-      </w:r>
-      <w:r>
-        <w:t xml:space="preserve">Hierfür ist der Type Checker besonders angepasst. Dieser muss zunächst prüfen muss, ob die generischen Typen richtig verwendet werden. Der </w:t>
-      </w:r>
-      <w:proofErr w:type="spellStart"/>
-      <w:r>
-        <w:t>Evaluator</w:t>
-      </w:r>
-      <w:proofErr w:type="spellEnd"/>
-      <w:r>
-        <w:t xml:space="preserve"> ist dementsprechend </w:t>
-      </w:r>
-      <w:r>
-        <w:t>auch angepasst, indem er nun bei überlagerten Funktionen auch den generischen Anteil berücksichtigen muss.</w:t>
-      </w:r>
-    </w:p>
-    <w:p>
-      <w:pPr>
-        <w:pStyle w:val="berschrift3"/>
-      </w:pPr>
-      <w:bookmarkStart w:id="24" w:name="_Toc89994594"/>
-      <w:r>
-        <w:t>Dateiverwaltung</w:t>
-      </w:r>
-      <w:bookmarkEnd w:id="24"/>
     </w:p>
     <w:p>
       <w:r>
@@ -5002,230 +5760,230 @@
       <w:pPr>
         <w:pStyle w:val="berschrift3"/>
       </w:pPr>
-      <w:bookmarkStart w:id="25" w:name="_Toc89994595"/>
+      <w:bookmarkStart w:id="24" w:name="_Toc90060374"/>
       <w:r>
         <w:t>Interne Funktionen</w:t>
       </w:r>
+      <w:bookmarkEnd w:id="24"/>
+    </w:p>
+    <w:p>
+      <w:r>
+        <w:t xml:space="preserve">Da es oftmals sehr aufwendig oder unmöglich ist manche Features in der Sprache zu entwickeln, </w:t>
+      </w:r>
+      <w:r>
+        <w:t xml:space="preserve">werden </w:t>
+      </w:r>
+      <w:r>
+        <w:t xml:space="preserve">diese in die Sprache </w:t>
+      </w:r>
+      <w:r>
+        <w:t>eingebettet.</w:t>
+      </w:r>
+    </w:p>
+    <w:p>
+      <w:r>
+        <w:t xml:space="preserve">Ein wichtiges Beispiel wäre hierfür das Array. Diese Klasse ist in der AST Syntax </w:t>
+      </w:r>
+      <w:r>
+        <w:t>vorhanden und wird bei einem Include durch den „</w:t>
+      </w:r>
+      <w:proofErr w:type="spellStart"/>
+      <w:r>
+        <w:t>Parsermanager</w:t>
+      </w:r>
+      <w:proofErr w:type="spellEnd"/>
+      <w:r>
+        <w:t>“ hinzugefügt. Beim Aufruf des</w:t>
+      </w:r>
+      <w:r>
+        <w:t>sen</w:t>
+      </w:r>
+      <w:r>
+        <w:t xml:space="preserve"> Konstruktors, wird wiederrum zusätzlich eine integrierte Funktion namens „</w:t>
+      </w:r>
+      <w:r>
+        <w:t>_</w:t>
+      </w:r>
+      <w:proofErr w:type="spellStart"/>
+      <w:r>
+        <w:t>integratedFunctionSetArray</w:t>
+      </w:r>
+      <w:proofErr w:type="spellEnd"/>
+      <w:r>
+        <w:t>“ aufgerufen. Diese erzeugt ein „</w:t>
+      </w:r>
+      <w:proofErr w:type="spellStart"/>
+      <w:r>
+        <w:t>DynamicValue</w:t>
+      </w:r>
+      <w:proofErr w:type="spellEnd"/>
+      <w:r>
+        <w:t xml:space="preserve">“ </w:t>
+      </w:r>
+      <w:r>
+        <w:t>Objekt,</w:t>
+      </w:r>
+      <w:r>
+        <w:t xml:space="preserve"> welches </w:t>
+      </w:r>
+      <w:r>
+        <w:t>ein</w:t>
+      </w:r>
+      <w:r>
+        <w:t xml:space="preserve"> Array enthält.</w:t>
+      </w:r>
+    </w:p>
+    <w:p>
+      <w:pPr>
+        <w:pStyle w:val="berschrift2"/>
+      </w:pPr>
+      <w:bookmarkStart w:id="25" w:name="_Toc90060375"/>
+      <w:r>
+        <w:t>Zusammenführung und Rendering</w:t>
+      </w:r>
       <w:bookmarkEnd w:id="25"/>
     </w:p>
     <w:p>
       <w:r>
-        <w:t xml:space="preserve">Da es oftmals sehr aufwendig oder unmöglich ist manche Features in der Sprache zu entwickeln, </w:t>
-      </w:r>
-      <w:r>
-        <w:t xml:space="preserve">werden </w:t>
-      </w:r>
-      <w:r>
-        <w:t xml:space="preserve">diese in die Sprache </w:t>
-      </w:r>
-      <w:r>
-        <w:t>eingebettet.</w:t>
-      </w:r>
-    </w:p>
-    <w:p>
-      <w:r>
-        <w:t xml:space="preserve">Ein wichtiges Beispiel wäre hierfür das Array. Diese Klasse ist in der AST Syntax </w:t>
-      </w:r>
-      <w:r>
-        <w:t>vorhanden und wird bei einem Include durch den „</w:t>
+        <w:t>Dieser Abschnitt</w:t>
+      </w:r>
+      <w:r>
+        <w:t xml:space="preserve"> </w:t>
+      </w:r>
+      <w:r>
+        <w:t xml:space="preserve">erläutert wie die Schnittstelle zwischen Programmiersprache und der Anzeige von den Dreidimensionalen Objekten funktioniert. </w:t>
+      </w:r>
+    </w:p>
+    <w:p>
+      <w:pPr>
+        <w:pStyle w:val="berschrift3"/>
+      </w:pPr>
+      <w:bookmarkStart w:id="26" w:name="_Toc90060376"/>
+      <w:r>
+        <w:t>Initialisierung</w:t>
+      </w:r>
+      <w:bookmarkEnd w:id="26"/>
+    </w:p>
+    <w:p>
+      <w:r>
+        <w:t>Beim Starten der Anwendung wird eine Datei namens „App“ gesucht und alle Inhalte ge</w:t>
+      </w:r>
+      <w:r>
+        <w:t>parst</w:t>
+      </w:r>
+      <w:r>
+        <w:t>. Die Datei und alle Verbunddateien werden, in der AST Form, zwischengespeichert. Nach dem erfolgreichen „Type checken“</w:t>
+      </w:r>
+      <w:r>
+        <w:t xml:space="preserve"> evaluiert.</w:t>
+      </w:r>
+    </w:p>
+    <w:p>
+      <w:pPr>
+        <w:pStyle w:val="berschrift3"/>
+      </w:pPr>
+      <w:bookmarkStart w:id="27" w:name="_Toc90060377"/>
+      <w:r>
+        <w:t xml:space="preserve">Update / </w:t>
       </w:r>
       <w:proofErr w:type="spellStart"/>
       <w:r>
-        <w:t>Parsermanager</w:t>
-      </w:r>
+        <w:t>OnKey</w:t>
+      </w:r>
+      <w:bookmarkEnd w:id="27"/>
       <w:proofErr w:type="spellEnd"/>
-      <w:r>
-        <w:t>“ hinzugefügt. Beim Aufruf des</w:t>
-      </w:r>
-      <w:r>
-        <w:t>sen</w:t>
-      </w:r>
-      <w:r>
-        <w:t xml:space="preserve"> Konstruktors, wird wiederrum zusätzlich eine integrierte Funktion namens „</w:t>
-      </w:r>
-      <w:r>
-        <w:t>_</w:t>
+    </w:p>
+    <w:p>
+      <w:r>
+        <w:t>Wenn ein Tastaturinput stattfindet, wird jedes Mal die Funktion „</w:t>
       </w:r>
       <w:proofErr w:type="spellStart"/>
       <w:r>
-        <w:t>integratedFunctionSetArray</w:t>
+        <w:t>OnKey</w:t>
       </w:r>
       <w:proofErr w:type="spellEnd"/>
       <w:r>
-        <w:t>“ aufgerufen. Diese erzeugt ein „</w:t>
+        <w:t xml:space="preserve">“, mit der vorherigen Umgebung, evaluiert. Durch dieses Vorgehen kann die statische dreidimensionale Welt animiert werden. Hierfür können die Eigenschafften der erschaffenen Objekte angepasst werden. </w:t>
+      </w:r>
+    </w:p>
+    <w:p>
+      <w:r>
+        <w:t>Nach dem Update/ „</w:t>
       </w:r>
       <w:proofErr w:type="spellStart"/>
       <w:r>
-        <w:t>DynamicValue</w:t>
+        <w:t>OnKey</w:t>
       </w:r>
       <w:proofErr w:type="spellEnd"/>
       <w:r>
-        <w:t xml:space="preserve">“ </w:t>
-      </w:r>
-      <w:r>
-        <w:t>Objekt,</w:t>
-      </w:r>
-      <w:r>
-        <w:t xml:space="preserve"> welches </w:t>
-      </w:r>
-      <w:r>
-        <w:t>ein</w:t>
-      </w:r>
-      <w:r>
-        <w:t xml:space="preserve"> Array enthält.</w:t>
+        <w:t>“ Event werden die Objekte jeweils in ein „</w:t>
+      </w:r>
+      <w:proofErr w:type="spellStart"/>
+      <w:r>
+        <w:t>Renderable</w:t>
+      </w:r>
+      <w:proofErr w:type="spellEnd"/>
+      <w:r>
+        <w:t xml:space="preserve">“ umgewandelt und dem Nutzer ausgegeben. </w:t>
+      </w:r>
+    </w:p>
+    <w:p>
+      <w:pPr>
+        <w:pStyle w:val="berschrift3"/>
+      </w:pPr>
+      <w:bookmarkStart w:id="28" w:name="_Toc90060378"/>
+      <w:r>
+        <w:t>Umwandlung von Objekten</w:t>
+      </w:r>
+      <w:bookmarkEnd w:id="28"/>
+    </w:p>
+    <w:p>
+      <w:r>
+        <w:t>Im Umwandlungsprozess werden alle Eigenschaften des erstellten Objektes so umgewandelt, dass Sie kompatible mit der erstell</w:t>
+      </w:r>
+      <w:r>
+        <w:t>ten</w:t>
+      </w:r>
+      <w:r>
+        <w:t xml:space="preserve"> 3D Engine sind. Hierfür werden Attribute wie</w:t>
+      </w:r>
+      <w:r>
+        <w:t xml:space="preserve"> die</w:t>
+      </w:r>
+      <w:r>
+        <w:t xml:space="preserve"> </w:t>
+      </w:r>
+      <w:r>
+        <w:t>Skalierung, Rotation, Position und Einfärbung genutzt.</w:t>
       </w:r>
     </w:p>
     <w:p>
       <w:pPr>
         <w:pStyle w:val="berschrift2"/>
       </w:pPr>
-      <w:bookmarkStart w:id="26" w:name="_Toc89994596"/>
-      <w:r>
-        <w:t>Zusammenführung und Rendering</w:t>
-      </w:r>
-      <w:bookmarkEnd w:id="26"/>
-    </w:p>
-    <w:p>
-      <w:r>
-        <w:t>Dieser Abschnitt</w:t>
-      </w:r>
-      <w:r>
-        <w:t xml:space="preserve"> </w:t>
-      </w:r>
-      <w:r>
-        <w:t xml:space="preserve">erläutert wie die Schnittstelle zwischen Programmiersprache und der Anzeige von den Dreidimensionalen Objekten funktioniert. </w:t>
+      <w:bookmarkStart w:id="29" w:name="_Toc90060379"/>
+      <w:r>
+        <w:t>Implementierung der Anwendungsszenarien</w:t>
+      </w:r>
+      <w:bookmarkEnd w:id="29"/>
+    </w:p>
+    <w:p>
+      <w:r>
+        <w:t xml:space="preserve">In diesem Abschnitt werden die entwickelten Beispiele erklärt und dessen </w:t>
+      </w:r>
+      <w:r>
+        <w:t xml:space="preserve">Ausgabe erläutert. Weitergehend werden die Erkenntnisse, die bei der Programmierung entstanden sind, dargestellt und an Ihren Beispielen erläutert. </w:t>
       </w:r>
     </w:p>
     <w:p>
       <w:pPr>
         <w:pStyle w:val="berschrift3"/>
       </w:pPr>
-      <w:bookmarkStart w:id="27" w:name="_Toc89994597"/>
-      <w:r>
-        <w:t>Initialisierung</w:t>
-      </w:r>
-      <w:bookmarkEnd w:id="27"/>
-    </w:p>
-    <w:p>
-      <w:r>
-        <w:t>Beim Starten der Anwendung wird eine Datei namens „App“ gesucht und alle Inhalte ge</w:t>
-      </w:r>
-      <w:r>
-        <w:t>parst</w:t>
-      </w:r>
-      <w:r>
-        <w:t>. Die Datei und alle Verbunddateien werden, in der AST Form, zwischengespeichert. Nach dem erfolgreichen „Type checken“</w:t>
-      </w:r>
-      <w:r>
-        <w:t xml:space="preserve"> evaluiert.</w:t>
-      </w:r>
-    </w:p>
-    <w:p>
-      <w:pPr>
-        <w:pStyle w:val="berschrift3"/>
-      </w:pPr>
-      <w:bookmarkStart w:id="28" w:name="_Toc89994598"/>
-      <w:r>
-        <w:t xml:space="preserve">Update / </w:t>
-      </w:r>
-      <w:proofErr w:type="spellStart"/>
-      <w:r>
-        <w:t>OnKey</w:t>
-      </w:r>
-      <w:bookmarkEnd w:id="28"/>
-      <w:proofErr w:type="spellEnd"/>
-    </w:p>
-    <w:p>
-      <w:r>
-        <w:t>Wenn ein Tastaturinput stattfindet, wird jedes Mal die Funktion „</w:t>
-      </w:r>
-      <w:proofErr w:type="spellStart"/>
-      <w:r>
-        <w:t>OnKey</w:t>
-      </w:r>
-      <w:proofErr w:type="spellEnd"/>
-      <w:r>
-        <w:t xml:space="preserve">“, mit der vorherigen Umgebung, evaluiert. Durch dieses Vorgehen kann die statische dreidimensionale Welt animiert werden. Hierfür können die Eigenschafften der erschaffenen Objekte angepasst werden. </w:t>
-      </w:r>
-    </w:p>
-    <w:p>
-      <w:r>
-        <w:t>Nach dem Update/ „</w:t>
-      </w:r>
-      <w:proofErr w:type="spellStart"/>
-      <w:r>
-        <w:t>OnKey</w:t>
-      </w:r>
-      <w:proofErr w:type="spellEnd"/>
-      <w:r>
-        <w:t>“ Event werden die Objekte jeweils in ein „</w:t>
-      </w:r>
-      <w:proofErr w:type="spellStart"/>
-      <w:r>
-        <w:t>Renderable</w:t>
-      </w:r>
-      <w:proofErr w:type="spellEnd"/>
-      <w:r>
-        <w:t xml:space="preserve">“ umgewandelt und dem Nutzer ausgegeben. </w:t>
-      </w:r>
-    </w:p>
-    <w:p>
-      <w:pPr>
-        <w:pStyle w:val="berschrift3"/>
-      </w:pPr>
-      <w:bookmarkStart w:id="29" w:name="_Toc89994599"/>
-      <w:r>
-        <w:t>Umwandlung von Objekten</w:t>
-      </w:r>
-      <w:bookmarkEnd w:id="29"/>
-    </w:p>
-    <w:p>
-      <w:r>
-        <w:t>Im Umwandlungsprozess werden alle Eigenschaften des erstellten Objektes so umgewandelt, dass Sie kompatible mit der erstell</w:t>
-      </w:r>
-      <w:r>
-        <w:t>ten</w:t>
-      </w:r>
-      <w:r>
-        <w:t xml:space="preserve"> 3D Engine sind. Hierfür werden Attribute wie</w:t>
-      </w:r>
-      <w:r>
-        <w:t xml:space="preserve"> die</w:t>
-      </w:r>
-      <w:r>
-        <w:t xml:space="preserve"> </w:t>
-      </w:r>
-      <w:r>
-        <w:t>Skalierung, Rotation, Position und Einfärbung genutzt.</w:t>
-      </w:r>
-    </w:p>
-    <w:p>
-      <w:pPr>
-        <w:pStyle w:val="berschrift2"/>
-      </w:pPr>
-      <w:bookmarkStart w:id="30" w:name="_Toc89994600"/>
-      <w:r>
-        <w:t>Implementierung der Anwendungsszenarien</w:t>
+      <w:bookmarkStart w:id="30" w:name="_Toc90060380"/>
+      <w:r>
+        <w:t>Sortieralgorithmen</w:t>
       </w:r>
       <w:bookmarkEnd w:id="30"/>
-    </w:p>
-    <w:p>
-      <w:r>
-        <w:t xml:space="preserve">In diesem Abschnitt werden die entwickelten Beispiele erklärt und dessen </w:t>
-      </w:r>
-      <w:r>
-        <w:t xml:space="preserve">Ausgabe erläutert. Weitergehend werden die Erkenntnisse, die bei der Programmierung entstanden sind, dargestellt und an Ihren Beispielen erläutert. </w:t>
-      </w:r>
-    </w:p>
-    <w:p>
-      <w:pPr>
-        <w:pStyle w:val="berschrift3"/>
-      </w:pPr>
-      <w:bookmarkStart w:id="31" w:name="_Toc89994601"/>
-      <w:r>
-        <w:t>Sortieralgorithmen</w:t>
-      </w:r>
-      <w:bookmarkEnd w:id="31"/>
     </w:p>
     <w:p>
       <w:r>
@@ -5261,6 +6019,7 @@
         </w:rPr>
       </w:pPr>
       <w:r>
+        <w:lastRenderedPageBreak/>
         <w:t>Der „</w:t>
       </w:r>
       <w:proofErr w:type="spellStart"/>
@@ -5289,7 +6048,6 @@
     </w:p>
     <w:p>
       <w:r>
-        <w:lastRenderedPageBreak/>
         <w:t xml:space="preserve">Bei dem zweiten Sortieralgorithmus handelt sich es um </w:t>
       </w:r>
       <w:proofErr w:type="spellStart"/>
@@ -5310,13 +6068,7 @@
         <w:t xml:space="preserve">in kleinen Paketen, wenn </w:t>
       </w:r>
       <w:r>
-        <w:t xml:space="preserve">zwei </w:t>
-      </w:r>
-      <w:r>
-        <w:t>Pakete</w:t>
-      </w:r>
-      <w:r>
-        <w:t xml:space="preserve"> der gleichen Größe</w:t>
+        <w:t>zwei Pakete der gleichen Größe</w:t>
       </w:r>
       <w:r>
         <w:t xml:space="preserve"> sortiert wurden,</w:t>
@@ -5433,7 +6185,7 @@
       <w:pPr>
         <w:pStyle w:val="berschrift3"/>
       </w:pPr>
-      <w:bookmarkStart w:id="32" w:name="_Toc89994602"/>
+      <w:bookmarkStart w:id="31" w:name="_Toc90060381"/>
       <w:proofErr w:type="spellStart"/>
       <w:r>
         <w:t>Perlin</w:t>
@@ -5442,48 +6194,292 @@
       <w:r>
         <w:t xml:space="preserve"> Noise</w:t>
       </w:r>
+      <w:bookmarkEnd w:id="31"/>
+    </w:p>
+    <w:p>
+      <w:r>
+        <w:t xml:space="preserve">Das zweite Beispiel beschäftigt sich mit dem </w:t>
+      </w:r>
+      <w:proofErr w:type="spellStart"/>
+      <w:r>
+        <w:t>Perlin</w:t>
+      </w:r>
+      <w:proofErr w:type="spellEnd"/>
+      <w:r>
+        <w:t xml:space="preserve"> Noise Algorithmus. Dieser Algorithmus</w:t>
+      </w:r>
+      <w:r>
+        <w:t xml:space="preserve"> soll</w:t>
+      </w:r>
+      <w:r>
+        <w:t xml:space="preserve"> zeigen, wie </w:t>
+      </w:r>
+      <w:r>
+        <w:t>sich</w:t>
+      </w:r>
+      <w:r>
+        <w:t xml:space="preserve"> komplexe Formen konturieren und </w:t>
+      </w:r>
+      <w:r>
+        <w:t>sich in der dreidimens</w:t>
+      </w:r>
+      <w:r>
+        <w:t>ionalen Umgebung</w:t>
+      </w:r>
+      <w:r>
+        <w:t xml:space="preserve"> </w:t>
+      </w:r>
+      <w:r>
+        <w:t>betrachte</w:t>
+      </w:r>
+      <w:r>
+        <w:t>ten lassen</w:t>
+      </w:r>
+      <w:r>
+        <w:t>.</w:t>
+      </w:r>
+      <w:r>
+        <w:t xml:space="preserve"> </w:t>
+      </w:r>
+    </w:p>
+    <w:p>
+      <w:r>
+        <w:t>Der Algorithmus lässt sich wie folgt beschreiben:„</w:t>
+      </w:r>
+      <w:proofErr w:type="spellStart"/>
+      <w:r>
+        <w:rPr>
+          <w:rStyle w:val="ZitatZchn"/>
+        </w:rPr>
+        <w:t>Perlin</w:t>
+      </w:r>
+      <w:proofErr w:type="spellEnd"/>
+      <w:r>
+        <w:rPr>
+          <w:rStyle w:val="ZitatZchn"/>
+        </w:rPr>
+        <w:t xml:space="preserve"> Noise ist eine </w:t>
+      </w:r>
+      <w:hyperlink r:id="rId13" w:tooltip="Rauschen (Physik)" w:history="1">
+        <w:r>
+          <w:rPr>
+            <w:rStyle w:val="ZitatZchn"/>
+          </w:rPr>
+          <w:t>Rauschfunktion</w:t>
+        </w:r>
+      </w:hyperlink>
+      <w:r>
+        <w:rPr>
+          <w:rStyle w:val="ZitatZchn"/>
+        </w:rPr>
+        <w:t> auf der Basis von</w:t>
+      </w:r>
+      <w:r>
+        <w:rPr>
+          <w:rStyle w:val="ZitatZchn"/>
+        </w:rPr>
+        <w:t xml:space="preserve"> </w:t>
+      </w:r>
+      <w:proofErr w:type="spellStart"/>
+      <w:r>
+        <w:rPr>
+          <w:rStyle w:val="ZitatZchn"/>
+        </w:rPr>
+        <w:t>seudozufälligen</w:t>
+      </w:r>
+      <w:proofErr w:type="spellEnd"/>
+      <w:r>
+        <w:rPr>
+          <w:rStyle w:val="ZitatZchn"/>
+        </w:rPr>
+        <w:t> </w:t>
+      </w:r>
+      <w:proofErr w:type="spellStart"/>
+      <w:r>
+        <w:rPr>
+          <w:rStyle w:val="ZitatZchn"/>
+        </w:rPr>
+        <w:fldChar w:fldCharType="begin"/>
+      </w:r>
+      <w:r>
+        <w:rPr>
+          <w:rStyle w:val="ZitatZchn"/>
+        </w:rPr>
+        <w:instrText xml:space="preserve"> HYPERLINK "https://de.wikipedia.org/wiki/Gradient" \o "Gradient" </w:instrText>
+      </w:r>
+      <w:r>
+        <w:rPr>
+          <w:rStyle w:val="ZitatZchn"/>
+        </w:rPr>
+        <w:fldChar w:fldCharType="separate"/>
+      </w:r>
+      <w:r>
+        <w:rPr>
+          <w:rStyle w:val="ZitatZchn"/>
+        </w:rPr>
+        <w:t>Gradientenwerten</w:t>
+      </w:r>
+      <w:proofErr w:type="spellEnd"/>
+      <w:r>
+        <w:rPr>
+          <w:rStyle w:val="ZitatZchn"/>
+        </w:rPr>
+        <w:fldChar w:fldCharType="end"/>
+      </w:r>
+      <w:r>
+        <w:rPr>
+          <w:rStyle w:val="ZitatZchn"/>
+        </w:rPr>
+        <w:t xml:space="preserve"> an Gitterpunkten. </w:t>
+      </w:r>
+      <w:r>
+        <w:rPr>
+          <w:rStyle w:val="ZitatZchn"/>
+        </w:rPr>
+        <w:t>[…]</w:t>
+      </w:r>
+      <w:r>
+        <w:rPr>
+          <w:rStyle w:val="ZitatZchn"/>
+        </w:rPr>
+        <w:t xml:space="preserve"> </w:t>
+      </w:r>
+      <w:proofErr w:type="spellStart"/>
+      <w:r>
+        <w:rPr>
+          <w:rStyle w:val="ZitatZchn"/>
+        </w:rPr>
+        <w:t>Perlin</w:t>
+      </w:r>
+      <w:proofErr w:type="spellEnd"/>
+      <w:r>
+        <w:rPr>
+          <w:rStyle w:val="ZitatZchn"/>
+        </w:rPr>
+        <w:t xml:space="preserve"> Noise wird häufig in der </w:t>
+      </w:r>
+      <w:hyperlink r:id="rId14" w:tooltip="Bildsynthese" w:history="1">
+        <w:r>
+          <w:rPr>
+            <w:rStyle w:val="ZitatZchn"/>
+          </w:rPr>
+          <w:t>Bildsynthese</w:t>
+        </w:r>
+      </w:hyperlink>
+      <w:r>
+        <w:rPr>
+          <w:rStyle w:val="ZitatZchn"/>
+        </w:rPr>
+        <w:t> eingesetzt, um natürliche Phänomene wie Wolken, Landschaftstopologien oder Wasser zu simulieren.</w:t>
+      </w:r>
+      <w:r>
+        <w:rPr>
+          <w:rStyle w:val="ZitatZchn"/>
+        </w:rPr>
+        <w:t>“</w:t>
+      </w:r>
+      <w:r>
+        <w:rPr>
+          <w:rStyle w:val="ZitatZchn"/>
+        </w:rPr>
+        <w:t xml:space="preserve"> </w:t>
+      </w:r>
+      <w:r>
+        <w:rPr>
+          <w:rStyle w:val="Funotenzeichen"/>
+          <w:i/>
+          <w:iCs/>
+          <w:color w:val="404040" w:themeColor="text1" w:themeTint="BF"/>
+        </w:rPr>
+        <w:footnoteReference w:id="2"/>
+      </w:r>
+    </w:p>
+    <w:p>
+      <w:pPr>
+        <w:keepNext/>
+        <w:spacing w:line="276" w:lineRule="auto"/>
+      </w:pPr>
+      <w:r>
+        <w:drawing>
+          <wp:inline distT="0" distB="0" distL="0" distR="0" wp14:anchorId="4E556F1B" wp14:editId="3CE49CC3">
+            <wp:extent cx="5399405" cy="2732405"/>
+            <wp:effectExtent l="0" t="0" r="0" b="0"/>
+            <wp:docPr id="2" name="Grafik 2"/>
+            <wp:cNvGraphicFramePr>
+              <a:graphicFrameLocks xmlns:a="http://schemas.openxmlformats.org/drawingml/2006/main" noChangeAspect="1"/>
+            </wp:cNvGraphicFramePr>
+            <a:graphic xmlns:a="http://schemas.openxmlformats.org/drawingml/2006/main">
+              <a:graphicData uri="http://schemas.openxmlformats.org/drawingml/2006/picture">
+                <pic:pic xmlns:pic="http://schemas.openxmlformats.org/drawingml/2006/picture">
+                  <pic:nvPicPr>
+                    <pic:cNvPr id="1" name=""/>
+                    <pic:cNvPicPr/>
+                  </pic:nvPicPr>
+                  <pic:blipFill>
+                    <a:blip r:embed="rId15"/>
+                    <a:stretch>
+                      <a:fillRect/>
+                    </a:stretch>
+                  </pic:blipFill>
+                  <pic:spPr>
+                    <a:xfrm>
+                      <a:off x="0" y="0"/>
+                      <a:ext cx="5399405" cy="2732405"/>
+                    </a:xfrm>
+                    <a:prstGeom prst="rect">
+                      <a:avLst/>
+                    </a:prstGeom>
+                  </pic:spPr>
+                </pic:pic>
+              </a:graphicData>
+            </a:graphic>
+          </wp:inline>
+        </w:drawing>
+      </w:r>
+    </w:p>
+    <w:p>
+      <w:pPr>
+        <w:pStyle w:val="Beschriftung"/>
+      </w:pPr>
+      <w:bookmarkStart w:id="32" w:name="_Toc90061340"/>
+      <w:r>
+        <w:t xml:space="preserve">Abbildung </w:t>
+      </w:r>
+      <w:r>
+        <w:fldChar w:fldCharType="begin"/>
+      </w:r>
+      <w:r>
+        <w:instrText xml:space="preserve"> SEQ Abbildung \* ARABIC </w:instrText>
+      </w:r>
+      <w:r>
+        <w:fldChar w:fldCharType="separate"/>
+      </w:r>
+      <w:r>
+        <w:rPr>
+          <w:noProof/>
+        </w:rPr>
+        <w:t>3</w:t>
+      </w:r>
+      <w:r>
+        <w:fldChar w:fldCharType="end"/>
+      </w:r>
+      <w:r>
+        <w:t xml:space="preserve"> [</w:t>
+      </w:r>
+      <w:proofErr w:type="spellStart"/>
+      <w:r>
+        <w:t>Perlin</w:t>
+      </w:r>
+      <w:proofErr w:type="spellEnd"/>
+      <w:r>
+        <w:t xml:space="preserve"> Noise Output]</w:t>
+      </w:r>
       <w:bookmarkEnd w:id="32"/>
     </w:p>
     <w:p>
       <w:r>
-        <w:t xml:space="preserve">Dieses Beispiel soll </w:t>
-      </w:r>
-      <w:r>
-        <w:t xml:space="preserve">dazu dienen, zu zeigen, wie man ein komplexes Formen konturieren und sie daraufhin betrachten könnte. </w:t>
-      </w:r>
-    </w:p>
-    <w:p>
-      <w:pPr>
-        <w:pStyle w:val="berschrift3"/>
-      </w:pPr>
-      <w:bookmarkStart w:id="33" w:name="_Toc89994603"/>
-      <w:r>
-        <w:t>Random Walk</w:t>
-      </w:r>
-      <w:bookmarkEnd w:id="33"/>
-    </w:p>
-    <w:p>
-      <w:pPr>
-        <w:pStyle w:val="berschrift2"/>
-      </w:pPr>
-      <w:bookmarkStart w:id="34" w:name="_Toc89994604"/>
-      <w:r>
-        <w:t>Testfälle</w:t>
-      </w:r>
-      <w:bookmarkEnd w:id="34"/>
-    </w:p>
-    <w:p>
-      <w:r>
-        <w:t xml:space="preserve">Um nach Veränderungen des Programmcodes weitergehend sicherzustellen, dass die Veränderung keine Fehler ausgelöst, sind </w:t>
-      </w:r>
-      <w:r>
-        <w:t xml:space="preserve">insgesamt </w:t>
-      </w:r>
-      <w:r>
-        <w:t xml:space="preserve">170 Tests entstanden. </w:t>
-      </w:r>
-      <w:r>
-        <w:t xml:space="preserve">Die Tests decken einen Großteil der Funktionalitäten der Programmiersprache ab. Über folgenden Link sind alle Tests abrufbar </w:t>
+        <w:lastRenderedPageBreak/>
+        <w:t xml:space="preserve">Die Abbildung </w:t>
       </w:r>
       <w:r>
         <w:rPr>
@@ -5492,18 +6488,238 @@
         <w:t>LINK</w:t>
       </w:r>
       <w:r>
+        <w:t xml:space="preserve"> zeigt die Ausgabe des Algorithmus. Hierbei wurde </w:t>
+      </w:r>
+      <w:r>
+        <w:t xml:space="preserve">vier verschiedene Werte für die Persistenz gewählt. Das Video </w:t>
+      </w:r>
+      <w:r>
+        <w:rPr>
+          <w:color w:val="FF0000"/>
+        </w:rPr>
+        <w:t>LINK</w:t>
+      </w:r>
+      <w:r>
+        <w:t xml:space="preserve"> veranschaulicht zusätzlich die dreidimensionale Ansicht, die aus einem anderen Blickwinkel hervorgeht.</w:t>
+      </w:r>
+    </w:p>
+    <w:p>
+      <w:r>
+        <w:t xml:space="preserve">Die Implementierung und das generelle Verständnis gehen aus Quelle </w:t>
+      </w:r>
+      <w:r>
+        <w:rPr>
+          <w:color w:val="FF0000"/>
+        </w:rPr>
+        <w:t>LINK</w:t>
+      </w:r>
+      <w:r>
+        <w:t xml:space="preserve"> hervor. Der</w:t>
+      </w:r>
+      <w:r>
+        <w:t xml:space="preserve"> entwickelte</w:t>
+      </w:r>
+      <w:r>
+        <w:t xml:space="preserve"> Code ist im Anhang zu finden </w:t>
+      </w:r>
+      <w:r>
+        <w:rPr>
+          <w:color w:val="FF0000"/>
+        </w:rPr>
+        <w:t>LINK</w:t>
+      </w:r>
+      <w:r>
         <w:t>.</w:t>
       </w:r>
     </w:p>
     <w:p>
       <w:pPr>
+        <w:pStyle w:val="berschrift3"/>
+      </w:pPr>
+      <w:bookmarkStart w:id="33" w:name="_Toc90060382"/>
+      <w:r>
+        <w:t>Random Walk</w:t>
+      </w:r>
+      <w:bookmarkEnd w:id="33"/>
+    </w:p>
+    <w:p>
+      <w:r>
+        <w:t xml:space="preserve">Der Random Walk ist als drittes Beispiel gewählt, da </w:t>
+      </w:r>
+      <w:r>
+        <w:t>er</w:t>
+      </w:r>
+      <w:r>
+        <w:t xml:space="preserve"> ermöglicht </w:t>
+      </w:r>
+      <w:r>
+        <w:t>eine stetig verändernde Welt dazustellen.</w:t>
+      </w:r>
+    </w:p>
+    <w:p>
+      <w:r>
+        <w:t>Bei jedem Aufruf der Updatefunktion wird ein neuer Block generiert. Dieser kann an jeder Seite und an jeder Ecke seines Vorgängers generiert werden. Somit wir</w:t>
+      </w:r>
+      <w:r>
+        <w:t>d</w:t>
+      </w:r>
+      <w:r>
+        <w:t xml:space="preserve"> bei jedem Aufruf </w:t>
+      </w:r>
+      <w:r>
+        <w:t>eine von 26 möglichen zufälligen</w:t>
+      </w:r>
+      <w:r>
+        <w:t xml:space="preserve"> Position </w:t>
+      </w:r>
+      <w:r>
+        <w:t>gewählt.</w:t>
+      </w:r>
+      <w:r>
+        <w:rPr>
+          <w:rStyle w:val="Funotenzeichen"/>
+        </w:rPr>
+        <w:footnoteReference w:id="3"/>
+      </w:r>
+    </w:p>
+    <w:p>
+      <w:pPr>
+        <w:keepNext/>
+      </w:pPr>
+      <w:r>
+        <w:drawing>
+          <wp:inline distT="0" distB="0" distL="0" distR="0" wp14:anchorId="195B0FCF" wp14:editId="3BC87150">
+            <wp:extent cx="4476750" cy="2830414"/>
+            <wp:effectExtent l="0" t="0" r="0" b="8255"/>
+            <wp:docPr id="4" name="Grafik 4" descr="Ein Bild, das Karte enthält.&#10;&#10;Automatisch generierte Beschreibung"/>
+            <wp:cNvGraphicFramePr>
+              <a:graphicFrameLocks xmlns:a="http://schemas.openxmlformats.org/drawingml/2006/main" noChangeAspect="1"/>
+            </wp:cNvGraphicFramePr>
+            <a:graphic xmlns:a="http://schemas.openxmlformats.org/drawingml/2006/main">
+              <a:graphicData uri="http://schemas.openxmlformats.org/drawingml/2006/picture">
+                <pic:pic xmlns:pic="http://schemas.openxmlformats.org/drawingml/2006/picture">
+                  <pic:nvPicPr>
+                    <pic:cNvPr id="4" name="Grafik 4" descr="Ein Bild, das Karte enthält.&#10;&#10;Automatisch generierte Beschreibung"/>
+                    <pic:cNvPicPr/>
+                  </pic:nvPicPr>
+                  <pic:blipFill>
+                    <a:blip r:embed="rId16"/>
+                    <a:stretch>
+                      <a:fillRect/>
+                    </a:stretch>
+                  </pic:blipFill>
+                  <pic:spPr>
+                    <a:xfrm>
+                      <a:off x="0" y="0"/>
+                      <a:ext cx="4482354" cy="2833957"/>
+                    </a:xfrm>
+                    <a:prstGeom prst="rect">
+                      <a:avLst/>
+                    </a:prstGeom>
+                  </pic:spPr>
+                </pic:pic>
+              </a:graphicData>
+            </a:graphic>
+          </wp:inline>
+        </w:drawing>
+      </w:r>
+    </w:p>
+    <w:p>
+      <w:pPr>
+        <w:pStyle w:val="Beschriftung"/>
+      </w:pPr>
+      <w:bookmarkStart w:id="34" w:name="_Toc90061341"/>
+      <w:r>
+        <w:t xml:space="preserve">Abbildung </w:t>
+      </w:r>
+      <w:r>
+        <w:fldChar w:fldCharType="begin"/>
+      </w:r>
+      <w:r>
+        <w:instrText xml:space="preserve"> SEQ Abbildung \* ARABIC </w:instrText>
+      </w:r>
+      <w:r>
+        <w:fldChar w:fldCharType="separate"/>
+      </w:r>
+      <w:r>
+        <w:rPr>
+          <w:noProof/>
+        </w:rPr>
+        <w:t>4</w:t>
+      </w:r>
+      <w:r>
+        <w:fldChar w:fldCharType="end"/>
+      </w:r>
+      <w:r>
+        <w:t xml:space="preserve"> [Random Walk 3D]</w:t>
+      </w:r>
+      <w:bookmarkEnd w:id="34"/>
+    </w:p>
+    <w:p>
+      <w:r>
+        <w:t xml:space="preserve">Die Abbildung LINK stellt die Ausgabe des oben beschrieben Algorithmus </w:t>
+      </w:r>
+      <w:r>
+        <w:t xml:space="preserve">im Zeitpunkt t+2min 10s </w:t>
+      </w:r>
+      <w:r>
+        <w:t>da.</w:t>
+      </w:r>
+      <w:r>
+        <w:t xml:space="preserve"> Die animierte Ausgabe ist unter </w:t>
+      </w:r>
+      <w:r>
+        <w:rPr>
+          <w:color w:val="FF0000"/>
+        </w:rPr>
+        <w:t>LINK</w:t>
+      </w:r>
+      <w:r>
+        <w:t xml:space="preserve"> zu finden.</w:t>
+      </w:r>
+    </w:p>
+    <w:p>
+      <w:pPr>
         <w:pStyle w:val="berschrift2"/>
       </w:pPr>
-      <w:bookmarkStart w:id="35" w:name="_Toc89994605"/>
+      <w:bookmarkStart w:id="35" w:name="_Toc90060383"/>
+      <w:r>
+        <w:t>Testfälle</w:t>
+      </w:r>
+      <w:bookmarkEnd w:id="35"/>
+    </w:p>
+    <w:p>
+      <w:r>
+        <w:t xml:space="preserve">Um nach Veränderungen des Programmcodes weitergehend sicherzustellen, dass die Veränderung keine Fehler ausgelöst, sind </w:t>
+      </w:r>
+      <w:r>
+        <w:t xml:space="preserve">insgesamt </w:t>
+      </w:r>
+      <w:r>
+        <w:t xml:space="preserve">170 Tests entstanden. </w:t>
+      </w:r>
+      <w:r>
+        <w:t xml:space="preserve">Die Tests decken einen Großteil der Funktionalitäten der Programmiersprache ab. Über folgenden Link sind alle Tests abrufbar </w:t>
+      </w:r>
+      <w:r>
+        <w:rPr>
+          <w:color w:val="FF0000"/>
+        </w:rPr>
+        <w:t>LINK</w:t>
+      </w:r>
+      <w:r>
+        <w:t>.</w:t>
+      </w:r>
+    </w:p>
+    <w:p>
+      <w:pPr>
+        <w:pStyle w:val="berschrift2"/>
+      </w:pPr>
+      <w:bookmarkStart w:id="36" w:name="_Toc90060384"/>
       <w:r>
         <w:t>Vergleich zu Alternativen</w:t>
       </w:r>
-      <w:bookmarkEnd w:id="35"/>
+      <w:bookmarkEnd w:id="36"/>
     </w:p>
     <w:p/>
     <w:p>
@@ -5513,12 +6729,12 @@
       <w:r>
         <w:br w:type="page"/>
       </w:r>
-      <w:bookmarkStart w:id="36" w:name="_Toc89994606"/>
+      <w:bookmarkStart w:id="37" w:name="_Toc90060385"/>
       <w:r>
         <w:lastRenderedPageBreak/>
         <w:t>Fazit</w:t>
       </w:r>
-      <w:bookmarkEnd w:id="36"/>
+      <w:bookmarkEnd w:id="37"/>
       <w:r>
         <w:br w:type="page"/>
       </w:r>
@@ -5527,7 +6743,7 @@
       <w:pPr>
         <w:pStyle w:val="berschrift0"/>
       </w:pPr>
-      <w:bookmarkStart w:id="37" w:name="_Toc89994607"/>
+      <w:bookmarkStart w:id="38" w:name="_Toc90060386"/>
       <w:r>
         <w:lastRenderedPageBreak/>
         <w:t>Quellen</w:t>
@@ -5535,13 +6751,75 @@
       <w:r>
         <w:t>verzeichnis</w:t>
       </w:r>
-      <w:bookmarkEnd w:id="37"/>
+      <w:bookmarkEnd w:id="38"/>
     </w:p>
     <w:p>
       <w:pPr>
         <w:pStyle w:val="Quellenberschrift"/>
       </w:pPr>
-      <w:bookmarkStart w:id="38" w:name="_Toc89994608"/>
+      <w:bookmarkStart w:id="39" w:name="_Toc90060387"/>
+      <w:proofErr w:type="spellStart"/>
+      <w:r>
+        <w:rPr>
+          <w:rFonts w:eastAsiaTheme="minorHAnsi" w:cstheme="minorBidi"/>
+          <w:sz w:val="22"/>
+          <w:szCs w:val="22"/>
+          <w:lang w:eastAsia="de-DE"/>
+        </w:rPr>
+        <w:t>Perlin</w:t>
+      </w:r>
+      <w:proofErr w:type="spellEnd"/>
+      <w:r>
+        <w:rPr>
+          <w:rFonts w:eastAsiaTheme="minorHAnsi" w:cstheme="minorBidi"/>
+          <w:sz w:val="22"/>
+          <w:szCs w:val="22"/>
+          <w:lang w:eastAsia="de-DE"/>
+        </w:rPr>
+        <w:t xml:space="preserve"> Noise </w:t>
+      </w:r>
+      <w:proofErr w:type="gramStart"/>
+      <w:r>
+        <w:rPr>
+          <w:rFonts w:eastAsiaTheme="minorHAnsi" w:cstheme="minorBidi"/>
+          <w:sz w:val="22"/>
+          <w:szCs w:val="22"/>
+          <w:lang w:eastAsia="de-DE"/>
+        </w:rPr>
+        <w:t>Web.Archive.Org</w:t>
+      </w:r>
+      <w:bookmarkEnd w:id="39"/>
+      <w:proofErr w:type="gramEnd"/>
+    </w:p>
+    <w:p>
+      <w:r>
+        <w:t xml:space="preserve">Alexa Crawls. (2016, 30. Juni). </w:t>
+      </w:r>
+      <w:proofErr w:type="spellStart"/>
+      <w:r>
+        <w:t>Perlin</w:t>
+      </w:r>
+      <w:proofErr w:type="spellEnd"/>
+      <w:r>
+        <w:t xml:space="preserve"> Noise. Web.Archive.Org. Abgerufen am </w:t>
+      </w:r>
+      <w:r>
+        <w:t xml:space="preserve">10. Dezember 2021, von </w:t>
+      </w:r>
+      <w:hyperlink r:id="rId17" w:history="1">
+        <w:r>
+          <w:rPr>
+            <w:rStyle w:val="Hyperlink"/>
+          </w:rPr>
+          <w:t>http://web.archive.org/web/20160530124230/http://freespace.virgin.net/hugo.elias/models/m_perlin.htm</w:t>
+        </w:r>
+      </w:hyperlink>
+    </w:p>
+    <w:p>
+      <w:pPr>
+        <w:pStyle w:val="Quellenberschrift"/>
+      </w:pPr>
+      <w:bookmarkStart w:id="40" w:name="_Toc90060388"/>
       <w:r>
         <w:t xml:space="preserve">3DCode </w:t>
       </w:r>
@@ -5563,7 +6841,7 @@
       <w:r>
         <w:t>Algorithms</w:t>
       </w:r>
-      <w:bookmarkEnd w:id="38"/>
+      <w:bookmarkEnd w:id="40"/>
       <w:proofErr w:type="spellEnd"/>
     </w:p>
     <w:p>
@@ -5605,7 +6883,7 @@
       <w:r>
         <w:t xml:space="preserve"> [Video]. YouTube. </w:t>
       </w:r>
-      <w:hyperlink r:id="rId13" w:history="1">
+      <w:hyperlink r:id="rId18" w:history="1">
         <w:r>
           <w:rPr>
             <w:rStyle w:val="Hyperlink"/>
@@ -5619,7 +6897,7 @@
       <w:pPr>
         <w:pStyle w:val="Quellenberschrift"/>
       </w:pPr>
-      <w:bookmarkStart w:id="39" w:name="_Toc89994609"/>
+      <w:bookmarkStart w:id="41" w:name="_Toc90060389"/>
       <w:r>
         <w:t xml:space="preserve">3DCode </w:t>
       </w:r>
@@ -5637,7 +6915,7 @@
       <w:r>
         <w:t xml:space="preserve"> Noise</w:t>
       </w:r>
-      <w:bookmarkEnd w:id="39"/>
+      <w:bookmarkEnd w:id="41"/>
     </w:p>
     <w:p>
       <w:r>
@@ -5669,7 +6947,7 @@
       <w:r>
         <w:t xml:space="preserve"> [Video]. YouTube. </w:t>
       </w:r>
-      <w:hyperlink r:id="rId14" w:history="1">
+      <w:hyperlink r:id="rId19" w:history="1">
         <w:r>
           <w:rPr>
             <w:rStyle w:val="Hyperlink"/>
@@ -5683,7 +6961,7 @@
       <w:pPr>
         <w:pStyle w:val="Quellenberschrift"/>
       </w:pPr>
-      <w:bookmarkStart w:id="40" w:name="_Toc89994610"/>
+      <w:bookmarkStart w:id="42" w:name="_Toc90060390"/>
       <w:r>
         <w:t xml:space="preserve">3DCode </w:t>
       </w:r>
@@ -5694,7 +6972,7 @@
       <w:r>
         <w:t>walk</w:t>
       </w:r>
-      <w:bookmarkEnd w:id="40"/>
+      <w:bookmarkEnd w:id="42"/>
       <w:proofErr w:type="spellEnd"/>
     </w:p>
     <w:p>
@@ -5732,7 +7010,7 @@
       <w:r>
         <w:t xml:space="preserve"> [Video]. YouTube. </w:t>
       </w:r>
-      <w:hyperlink r:id="rId15" w:history="1">
+      <w:hyperlink r:id="rId20" w:history="1">
         <w:r>
           <w:rPr>
             <w:rStyle w:val="Hyperlink"/>
@@ -5745,6 +7023,7 @@
       <w:pPr>
         <w:pStyle w:val="Quellenberschrift"/>
       </w:pPr>
+      <w:bookmarkStart w:id="43" w:name="_Toc90060391"/>
       <w:proofErr w:type="spellStart"/>
       <w:r>
         <w:t>Merge</w:t>
@@ -5765,6 +7044,7 @@
       <w:r>
         <w:t>Algorithm</w:t>
       </w:r>
+      <w:bookmarkEnd w:id="43"/>
       <w:proofErr w:type="spellEnd"/>
       <w:r>
         <w:t xml:space="preserve"> </w:t>
@@ -5773,6 +7053,7 @@
     <w:p>
       <w:pPr>
         <w:rPr>
+          <w:rStyle w:val="Hyperlink"/>
           <w:lang w:eastAsia="de-DE"/>
         </w:rPr>
       </w:pPr>
@@ -5848,31 +7129,117 @@
         </w:rPr>
         <w:t xml:space="preserve">. citeseerx.ist.psu.edu. Abgerufen am 10. Dezember 2021, von </w:t>
       </w:r>
-      <w:hyperlink r:id="rId16" w:history="1">
+      <w:hyperlink r:id="rId21" w:history="1">
         <w:r>
           <w:rPr>
             <w:rStyle w:val="Hyperlink"/>
             <w:lang w:eastAsia="de-DE"/>
           </w:rPr>
-          <w:t>https://citeseerx.ist.psu.edu/viewdoc/download?doi=10.1.1.8</w:t>
+          <w:t>https://citeseerx.ist.psu.edu/viewdoc/download?doi=10.1.1.845.6329&amp;rep=rep1&amp;type=pdf</w:t>
+        </w:r>
+      </w:hyperlink>
+    </w:p>
+    <w:p>
+      <w:pPr>
+        <w:pStyle w:val="Quellenberschrift"/>
+      </w:pPr>
+      <w:bookmarkStart w:id="44" w:name="_Toc90060392"/>
+      <w:proofErr w:type="spellStart"/>
+      <w:r>
+        <w:t>Perlin</w:t>
+      </w:r>
+      <w:proofErr w:type="spellEnd"/>
+      <w:r>
+        <w:t>-Noise Wikipedia</w:t>
+      </w:r>
+      <w:bookmarkEnd w:id="44"/>
+      <w:r>
+        <w:t xml:space="preserve"> </w:t>
+      </w:r>
+    </w:p>
+    <w:p>
+      <w:pPr>
+        <w:rPr>
+          <w:lang w:eastAsia="de-DE"/>
+        </w:rPr>
+      </w:pPr>
+      <w:r>
+        <w:rPr>
+          <w:lang w:eastAsia="de-DE"/>
+        </w:rPr>
+        <w:t>Seite „</w:t>
+      </w:r>
+      <w:proofErr w:type="spellStart"/>
+      <w:r>
+        <w:rPr>
+          <w:lang w:eastAsia="de-DE"/>
+        </w:rPr>
+        <w:t>Perlin</w:t>
+      </w:r>
+      <w:proofErr w:type="spellEnd"/>
+      <w:r>
+        <w:rPr>
+          <w:lang w:eastAsia="de-DE"/>
+        </w:rPr>
+        <w:t>-Noise“. In: Wikipedia – Die freie Enzyklopädie. Bearbeitungsstand: 11. Oktober 2021, 14:27 UTC. URL: </w:t>
+      </w:r>
+      <w:hyperlink r:id="rId22" w:history="1">
+        <w:r>
+          <w:rPr>
+            <w:rStyle w:val="Hyperlink"/>
+            <w:lang w:eastAsia="de-DE"/>
+          </w:rPr>
+          <w:t>https://d</w:t>
         </w:r>
         <w:r>
           <w:rPr>
             <w:rStyle w:val="Hyperlink"/>
             <w:lang w:eastAsia="de-DE"/>
           </w:rPr>
-          <w:t>4</w:t>
+          <w:t>e</w:t>
         </w:r>
         <w:r>
           <w:rPr>
             <w:rStyle w:val="Hyperlink"/>
             <w:lang w:eastAsia="de-DE"/>
           </w:rPr>
-          <w:t>5.6329&amp;rep=rep1&amp;type=pdf</w:t>
+          <w:t>.wi</w:t>
+        </w:r>
+        <w:r>
+          <w:rPr>
+            <w:rStyle w:val="Hyperlink"/>
+            <w:lang w:eastAsia="de-DE"/>
+          </w:rPr>
+          <w:t>k</w:t>
+        </w:r>
+        <w:r>
+          <w:rPr>
+            <w:rStyle w:val="Hyperlink"/>
+            <w:lang w:eastAsia="de-DE"/>
+          </w:rPr>
+          <w:t>ipedia.org/w/index.php?title=Perlin-Noise&amp;oldid=216289760</w:t>
         </w:r>
       </w:hyperlink>
-    </w:p>
-    <w:p>
+      <w:r>
+        <w:rPr>
+          <w:lang w:eastAsia="de-DE"/>
+        </w:rPr>
+        <w:t> (Abgerufen: 10. Dezember 2021, 17:37 UTC)</w:t>
+      </w:r>
+    </w:p>
+    <w:p>
+      <w:pPr>
+        <w:rPr>
+          <w:lang w:eastAsia="de-DE"/>
+        </w:rPr>
+      </w:pPr>
+    </w:p>
+    <w:p>
+      <w:pPr>
+        <w:rPr>
+          <w:lang w:eastAsia="de-DE"/>
+        </w:rPr>
+      </w:pPr>
       <w:r>
         <w:br w:type="page"/>
       </w:r>
@@ -5881,15 +7248,198 @@
       <w:pPr>
         <w:pStyle w:val="berschrift0"/>
       </w:pPr>
-      <w:bookmarkStart w:id="41" w:name="_Toc89994611"/>
+      <w:bookmarkStart w:id="45" w:name="_Toc90060393"/>
       <w:r>
         <w:lastRenderedPageBreak/>
         <w:t>Anhang</w:t>
       </w:r>
-      <w:bookmarkEnd w:id="41"/>
+      <w:bookmarkEnd w:id="45"/>
+    </w:p>
+    <w:p>
+      <w:pPr>
+        <w:pStyle w:val="Anhangberschrift"/>
+      </w:pPr>
+      <w:bookmarkStart w:id="46" w:name="_Toc90060394"/>
+      <w:proofErr w:type="spellStart"/>
+      <w:r>
+        <w:t>Github</w:t>
+      </w:r>
+      <w:proofErr w:type="spellEnd"/>
+      <w:r>
+        <w:t xml:space="preserve"> </w:t>
+      </w:r>
+      <w:proofErr w:type="spellStart"/>
+      <w:r>
+        <w:t>repository</w:t>
+      </w:r>
+      <w:proofErr w:type="spellEnd"/>
+      <w:r>
+        <w:t xml:space="preserve"> </w:t>
+      </w:r>
+      <w:r>
+        <w:t>L</w:t>
+      </w:r>
+      <w:r>
+        <w:t>ink</w:t>
+      </w:r>
+      <w:bookmarkEnd w:id="46"/>
+    </w:p>
+    <w:p>
+      <w:hyperlink r:id="rId23" w:history="1">
+        <w:r>
+          <w:rPr>
+            <w:rStyle w:val="Hyperlink"/>
+          </w:rPr>
+          <w:t>https://github.com/DennisGoss99/PraxProj_3DCode</w:t>
+        </w:r>
+      </w:hyperlink>
+    </w:p>
+    <w:p>
+      <w:pPr>
+        <w:pStyle w:val="Anhangberschrift"/>
+      </w:pPr>
+      <w:bookmarkStart w:id="47" w:name="_Toc90060395"/>
+      <w:r>
+        <w:t xml:space="preserve">Codebeispiel </w:t>
+      </w:r>
+      <w:r>
+        <w:t xml:space="preserve">Link </w:t>
+      </w:r>
+      <w:r>
+        <w:t>[</w:t>
+      </w:r>
+      <w:r>
+        <w:t xml:space="preserve">3 </w:t>
+      </w:r>
+      <w:proofErr w:type="spellStart"/>
+      <w:r>
+        <w:t>Sorting</w:t>
+      </w:r>
+      <w:proofErr w:type="spellEnd"/>
+      <w:r>
+        <w:t xml:space="preserve"> </w:t>
+      </w:r>
+      <w:proofErr w:type="spellStart"/>
+      <w:r>
+        <w:t>Algorithms</w:t>
+      </w:r>
+      <w:proofErr w:type="spellEnd"/>
+      <w:r>
+        <w:t>]</w:t>
+      </w:r>
+      <w:bookmarkEnd w:id="47"/>
+    </w:p>
+    <w:p>
+      <w:hyperlink r:id="rId24" w:history="1">
+        <w:r>
+          <w:rPr>
+            <w:rStyle w:val="Hyperlink"/>
+          </w:rPr>
+          <w:t>https://github.com/DennisG</w:t>
+        </w:r>
+        <w:r>
+          <w:rPr>
+            <w:rStyle w:val="Hyperlink"/>
+          </w:rPr>
+          <w:t>o</w:t>
+        </w:r>
+        <w:r>
+          <w:rPr>
+            <w:rStyle w:val="Hyperlink"/>
+          </w:rPr>
+          <w:t>ss99/PraxProj_3DCode/blob/main/3DCode/code/Sort_App.3dc</w:t>
+        </w:r>
+      </w:hyperlink>
+    </w:p>
+    <w:p>
+      <w:pPr>
+        <w:pStyle w:val="Anhangberschrift"/>
+      </w:pPr>
+      <w:bookmarkStart w:id="48" w:name="_Toc90060396"/>
+      <w:r>
+        <w:t xml:space="preserve">Codebeispiel </w:t>
+      </w:r>
+      <w:r>
+        <w:t xml:space="preserve">Link </w:t>
+      </w:r>
+      <w:r>
+        <w:t>[</w:t>
+      </w:r>
+      <w:proofErr w:type="spellStart"/>
+      <w:r>
+        <w:t>Perlin</w:t>
+      </w:r>
+      <w:proofErr w:type="spellEnd"/>
+      <w:r>
+        <w:t xml:space="preserve"> Noise</w:t>
+      </w:r>
+      <w:r>
+        <w:t>]</w:t>
+      </w:r>
+      <w:bookmarkEnd w:id="48"/>
+    </w:p>
+    <w:p>
+      <w:hyperlink r:id="rId25" w:history="1">
+        <w:r>
+          <w:rPr>
+            <w:rStyle w:val="Hyperlink"/>
+          </w:rPr>
+          <w:t>https://github.com/DennisGo</w:t>
+        </w:r>
+        <w:r>
+          <w:rPr>
+            <w:rStyle w:val="Hyperlink"/>
+          </w:rPr>
+          <w:t>s</w:t>
+        </w:r>
+        <w:r>
+          <w:rPr>
+            <w:rStyle w:val="Hyperlink"/>
+          </w:rPr>
+          <w:t>s99/PraxProj_3DCode/blob/main/3DCode/code/PerlinNoise_App.3dc</w:t>
+        </w:r>
+      </w:hyperlink>
+    </w:p>
+    <w:p>
+      <w:pPr>
+        <w:pStyle w:val="Anhangberschrift"/>
+      </w:pPr>
+      <w:bookmarkStart w:id="49" w:name="_Toc90060397"/>
+      <w:r>
+        <w:t xml:space="preserve">Codebeispiel </w:t>
+      </w:r>
+      <w:r>
+        <w:t xml:space="preserve">Link </w:t>
+      </w:r>
+      <w:r>
+        <w:t>[Random Walk 3D]</w:t>
+      </w:r>
+      <w:bookmarkEnd w:id="49"/>
+    </w:p>
+    <w:p>
+      <w:hyperlink r:id="rId26" w:history="1">
+        <w:r>
+          <w:rPr>
+            <w:rStyle w:val="Hyperlink"/>
+          </w:rPr>
+          <w:t>https://github.com/DennisGoss99/PraxProj_3D</w:t>
+        </w:r>
+        <w:r>
+          <w:rPr>
+            <w:rStyle w:val="Hyperlink"/>
+          </w:rPr>
+          <w:t>C</w:t>
+        </w:r>
+        <w:r>
+          <w:rPr>
+            <w:rStyle w:val="Hyperlink"/>
+          </w:rPr>
+          <w:t>ode/blob/main/3DCode/code/RandomWalk_App.3dc</w:t>
+        </w:r>
+      </w:hyperlink>
     </w:p>
     <w:sectPr>
-      <w:footerReference w:type="default" r:id="rId17"/>
+      <w:footerReference w:type="default" r:id="rId27"/>
       <w:pgSz w:w="11906" w:h="16838"/>
       <w:pgMar w:top="1418" w:right="1418" w:bottom="1134" w:left="1985" w:header="709" w:footer="709" w:gutter="0"/>
       <w:cols w:space="708"/>
@@ -5911,6 +7461,7 @@
         <w:separator/>
       </w:r>
     </w:p>
+    <w:p/>
   </w:endnote>
   <w:endnote w:type="continuationSeparator" w:id="0">
     <w:p>
@@ -5921,6 +7472,7 @@
         <w:continuationSeparator/>
       </w:r>
     </w:p>
+    <w:p/>
   </w:endnote>
 </w:endnotes>
 </file>
@@ -5998,6 +7550,7 @@
       <w:pStyle w:val="Fuzeile"/>
     </w:pPr>
   </w:p>
+  <w:p/>
 </w:ftr>
 </file>
 
@@ -6012,6 +7565,7 @@
         <w:separator/>
       </w:r>
     </w:p>
+    <w:p/>
   </w:footnote>
   <w:footnote w:type="continuationSeparator" w:id="0">
     <w:p>
@@ -6022,6 +7576,7 @@
         <w:continuationSeparator/>
       </w:r>
     </w:p>
+    <w:p/>
   </w:footnote>
   <w:footnote w:id="1">
     <w:p>
@@ -6063,6 +7618,52 @@
       </w:r>
       <w:r>
         <w:t>19</w:t>
+      </w:r>
+    </w:p>
+  </w:footnote>
+  <w:footnote w:id="2">
+    <w:p>
+      <w:pPr>
+        <w:pStyle w:val="Funotentext"/>
+      </w:pPr>
+      <w:r>
+        <w:rPr>
+          <w:rStyle w:val="Funotenzeichen"/>
+        </w:rPr>
+        <w:footnoteRef/>
+      </w:r>
+      <w:r>
+        <w:t xml:space="preserve"> Q5 </w:t>
+      </w:r>
+      <w:proofErr w:type="spellStart"/>
+      <w:r>
+        <w:t>Perlin</w:t>
+      </w:r>
+      <w:proofErr w:type="spellEnd"/>
+      <w:r>
+        <w:t>-Noise Wikipedia</w:t>
+      </w:r>
+    </w:p>
+  </w:footnote>
+  <w:footnote w:id="3">
+    <w:p>
+      <w:pPr>
+        <w:pStyle w:val="Funotentext"/>
+      </w:pPr>
+      <w:r>
+        <w:rPr>
+          <w:rStyle w:val="Funotenzeichen"/>
+        </w:rPr>
+        <w:footnoteRef/>
+      </w:r>
+      <w:r>
+        <w:t xml:space="preserve"> Zugehöriger Code: </w:t>
+      </w:r>
+      <w:r>
+        <w:rPr>
+          <w:color w:val="FF0000"/>
+        </w:rPr>
+        <w:t>Anhang….</w:t>
       </w:r>
     </w:p>
   </w:footnote>
@@ -6161,6 +7762,96 @@
     </w:lvl>
   </w:abstractNum>
   <w:abstractNum w:abstractNumId="1" w15:restartNumberingAfterBreak="0">
+    <w:nsid w:val="1B204D01"/>
+    <w:multiLevelType w:val="hybridMultilevel"/>
+    <w:tmpl w:val="DABE25E2"/>
+    <w:lvl w:ilvl="0" w:tplc="AB54305A">
+      <w:start w:val="1"/>
+      <w:numFmt w:val="decimal"/>
+      <w:pStyle w:val="Anhangberschrift"/>
+      <w:lvlText w:val="A%1 "/>
+      <w:lvlJc w:val="left"/>
+      <w:pPr>
+        <w:ind w:left="360" w:hanging="360"/>
+      </w:pPr>
+      <w:rPr>
+        <w:rFonts w:hint="default"/>
+      </w:rPr>
+    </w:lvl>
+    <w:lvl w:ilvl="1" w:tplc="04070019" w:tentative="1">
+      <w:start w:val="1"/>
+      <w:numFmt w:val="lowerLetter"/>
+      <w:lvlText w:val="%2."/>
+      <w:lvlJc w:val="left"/>
+      <w:pPr>
+        <w:ind w:left="1080" w:hanging="360"/>
+      </w:pPr>
+    </w:lvl>
+    <w:lvl w:ilvl="2" w:tplc="0407001B" w:tentative="1">
+      <w:start w:val="1"/>
+      <w:numFmt w:val="lowerRoman"/>
+      <w:lvlText w:val="%3."/>
+      <w:lvlJc w:val="right"/>
+      <w:pPr>
+        <w:ind w:left="1800" w:hanging="180"/>
+      </w:pPr>
+    </w:lvl>
+    <w:lvl w:ilvl="3" w:tplc="0407000F" w:tentative="1">
+      <w:start w:val="1"/>
+      <w:numFmt w:val="decimal"/>
+      <w:lvlText w:val="%4."/>
+      <w:lvlJc w:val="left"/>
+      <w:pPr>
+        <w:ind w:left="2520" w:hanging="360"/>
+      </w:pPr>
+    </w:lvl>
+    <w:lvl w:ilvl="4" w:tplc="04070019" w:tentative="1">
+      <w:start w:val="1"/>
+      <w:numFmt w:val="lowerLetter"/>
+      <w:lvlText w:val="%5."/>
+      <w:lvlJc w:val="left"/>
+      <w:pPr>
+        <w:ind w:left="3240" w:hanging="360"/>
+      </w:pPr>
+    </w:lvl>
+    <w:lvl w:ilvl="5" w:tplc="0407001B" w:tentative="1">
+      <w:start w:val="1"/>
+      <w:numFmt w:val="lowerRoman"/>
+      <w:lvlText w:val="%6."/>
+      <w:lvlJc w:val="right"/>
+      <w:pPr>
+        <w:ind w:left="3960" w:hanging="180"/>
+      </w:pPr>
+    </w:lvl>
+    <w:lvl w:ilvl="6" w:tplc="0407000F" w:tentative="1">
+      <w:start w:val="1"/>
+      <w:numFmt w:val="decimal"/>
+      <w:lvlText w:val="%7."/>
+      <w:lvlJc w:val="left"/>
+      <w:pPr>
+        <w:ind w:left="4680" w:hanging="360"/>
+      </w:pPr>
+    </w:lvl>
+    <w:lvl w:ilvl="7" w:tplc="04070019" w:tentative="1">
+      <w:start w:val="1"/>
+      <w:numFmt w:val="lowerLetter"/>
+      <w:lvlText w:val="%8."/>
+      <w:lvlJc w:val="left"/>
+      <w:pPr>
+        <w:ind w:left="5400" w:hanging="360"/>
+      </w:pPr>
+    </w:lvl>
+    <w:lvl w:ilvl="8" w:tplc="0407001B" w:tentative="1">
+      <w:start w:val="1"/>
+      <w:numFmt w:val="lowerRoman"/>
+      <w:lvlText w:val="%9."/>
+      <w:lvlJc w:val="right"/>
+      <w:pPr>
+        <w:ind w:left="6120" w:hanging="180"/>
+      </w:pPr>
+    </w:lvl>
+  </w:abstractNum>
+  <w:abstractNum w:abstractNumId="2" w15:restartNumberingAfterBreak="0">
     <w:nsid w:val="1D7305FA"/>
     <w:multiLevelType w:val="multilevel"/>
     <w:tmpl w:val="D86AFE1A"/>
@@ -6281,7 +7972,7 @@
       </w:rPr>
     </w:lvl>
   </w:abstractNum>
-  <w:abstractNum w:abstractNumId="2" w15:restartNumberingAfterBreak="0">
+  <w:abstractNum w:abstractNumId="3" w15:restartNumberingAfterBreak="0">
     <w:nsid w:val="2BBF7C09"/>
     <w:multiLevelType w:val="hybridMultilevel"/>
     <w:tmpl w:val="74D6A41A"/>
@@ -6394,7 +8085,93 @@
       </w:rPr>
     </w:lvl>
   </w:abstractNum>
-  <w:abstractNum w:abstractNumId="3" w15:restartNumberingAfterBreak="0">
+  <w:abstractNum w:abstractNumId="4" w15:restartNumberingAfterBreak="0">
+    <w:nsid w:val="34B535D9"/>
+    <w:multiLevelType w:val="hybridMultilevel"/>
+    <w:tmpl w:val="2728A768"/>
+    <w:lvl w:ilvl="0" w:tplc="0407000F">
+      <w:start w:val="1"/>
+      <w:numFmt w:val="decimal"/>
+      <w:lvlText w:val="%1."/>
+      <w:lvlJc w:val="left"/>
+      <w:pPr>
+        <w:ind w:left="720" w:hanging="360"/>
+      </w:pPr>
+    </w:lvl>
+    <w:lvl w:ilvl="1" w:tplc="04070019" w:tentative="1">
+      <w:start w:val="1"/>
+      <w:numFmt w:val="lowerLetter"/>
+      <w:lvlText w:val="%2."/>
+      <w:lvlJc w:val="left"/>
+      <w:pPr>
+        <w:ind w:left="1440" w:hanging="360"/>
+      </w:pPr>
+    </w:lvl>
+    <w:lvl w:ilvl="2" w:tplc="0407001B" w:tentative="1">
+      <w:start w:val="1"/>
+      <w:numFmt w:val="lowerRoman"/>
+      <w:lvlText w:val="%3."/>
+      <w:lvlJc w:val="right"/>
+      <w:pPr>
+        <w:ind w:left="2160" w:hanging="180"/>
+      </w:pPr>
+    </w:lvl>
+    <w:lvl w:ilvl="3" w:tplc="0407000F" w:tentative="1">
+      <w:start w:val="1"/>
+      <w:numFmt w:val="decimal"/>
+      <w:lvlText w:val="%4."/>
+      <w:lvlJc w:val="left"/>
+      <w:pPr>
+        <w:ind w:left="2880" w:hanging="360"/>
+      </w:pPr>
+    </w:lvl>
+    <w:lvl w:ilvl="4" w:tplc="04070019" w:tentative="1">
+      <w:start w:val="1"/>
+      <w:numFmt w:val="lowerLetter"/>
+      <w:lvlText w:val="%5."/>
+      <w:lvlJc w:val="left"/>
+      <w:pPr>
+        <w:ind w:left="3600" w:hanging="360"/>
+      </w:pPr>
+    </w:lvl>
+    <w:lvl w:ilvl="5" w:tplc="0407001B" w:tentative="1">
+      <w:start w:val="1"/>
+      <w:numFmt w:val="lowerRoman"/>
+      <w:lvlText w:val="%6."/>
+      <w:lvlJc w:val="right"/>
+      <w:pPr>
+        <w:ind w:left="4320" w:hanging="180"/>
+      </w:pPr>
+    </w:lvl>
+    <w:lvl w:ilvl="6" w:tplc="0407000F" w:tentative="1">
+      <w:start w:val="1"/>
+      <w:numFmt w:val="decimal"/>
+      <w:lvlText w:val="%7."/>
+      <w:lvlJc w:val="left"/>
+      <w:pPr>
+        <w:ind w:left="5040" w:hanging="360"/>
+      </w:pPr>
+    </w:lvl>
+    <w:lvl w:ilvl="7" w:tplc="04070019" w:tentative="1">
+      <w:start w:val="1"/>
+      <w:numFmt w:val="lowerLetter"/>
+      <w:lvlText w:val="%8."/>
+      <w:lvlJc w:val="left"/>
+      <w:pPr>
+        <w:ind w:left="5760" w:hanging="360"/>
+      </w:pPr>
+    </w:lvl>
+    <w:lvl w:ilvl="8" w:tplc="0407001B" w:tentative="1">
+      <w:start w:val="1"/>
+      <w:numFmt w:val="lowerRoman"/>
+      <w:lvlText w:val="%9."/>
+      <w:lvlJc w:val="right"/>
+      <w:pPr>
+        <w:ind w:left="6480" w:hanging="180"/>
+      </w:pPr>
+    </w:lvl>
+  </w:abstractNum>
+  <w:abstractNum w:abstractNumId="5" w15:restartNumberingAfterBreak="0">
     <w:nsid w:val="45562B26"/>
     <w:multiLevelType w:val="hybridMultilevel"/>
     <w:tmpl w:val="3822D12A"/>
@@ -6484,7 +8261,7 @@
       </w:pPr>
     </w:lvl>
   </w:abstractNum>
-  <w:abstractNum w:abstractNumId="4" w15:restartNumberingAfterBreak="0">
+  <w:abstractNum w:abstractNumId="6" w15:restartNumberingAfterBreak="0">
     <w:nsid w:val="605147A9"/>
     <w:multiLevelType w:val="multilevel"/>
     <w:tmpl w:val="423EA3BA"/>
@@ -6583,19 +8360,28 @@
     </w:lvl>
   </w:abstractNum>
   <w:num w:numId="1">
-    <w:abstractNumId w:val="1"/>
+    <w:abstractNumId w:val="2"/>
   </w:num>
   <w:num w:numId="2">
     <w:abstractNumId w:val="0"/>
   </w:num>
   <w:num w:numId="3">
+    <w:abstractNumId w:val="6"/>
+  </w:num>
+  <w:num w:numId="4">
+    <w:abstractNumId w:val="3"/>
+  </w:num>
+  <w:num w:numId="5">
+    <w:abstractNumId w:val="5"/>
+  </w:num>
+  <w:num w:numId="6">
     <w:abstractNumId w:val="4"/>
   </w:num>
-  <w:num w:numId="4">
-    <w:abstractNumId w:val="2"/>
+  <w:num w:numId="7">
+    <w:abstractNumId w:val="1"/>
   </w:num>
-  <w:num w:numId="5">
-    <w:abstractNumId w:val="3"/>
+  <w:num w:numId="8">
+    <w:abstractNumId w:val="5"/>
   </w:num>
 </w:numbering>
 </file>
@@ -7892,6 +9678,61 @@
       <w:vertAlign w:val="superscript"/>
     </w:rPr>
   </w:style>
+  <w:style w:type="paragraph" w:styleId="Zitat">
+    <w:name w:val="Quote"/>
+    <w:basedOn w:val="Standard"/>
+    <w:next w:val="Standard"/>
+    <w:link w:val="ZitatZchn"/>
+    <w:uiPriority w:val="29"/>
+    <w:qFormat/>
+    <w:rsid w:val="00B3228C"/>
+    <w:pPr>
+      <w:spacing w:before="200"/>
+      <w:ind w:left="864" w:right="864"/>
+      <w:jc w:val="center"/>
+    </w:pPr>
+    <w:rPr>
+      <w:i/>
+      <w:iCs/>
+      <w:color w:val="404040" w:themeColor="text1" w:themeTint="BF"/>
+    </w:rPr>
+  </w:style>
+  <w:style w:type="character" w:customStyle="1" w:styleId="ZitatZchn">
+    <w:name w:val="Zitat Zchn"/>
+    <w:basedOn w:val="Absatz-Standardschriftart"/>
+    <w:link w:val="Zitat"/>
+    <w:uiPriority w:val="29"/>
+    <w:rsid w:val="00B3228C"/>
+    <w:rPr>
+      <w:rFonts w:ascii="Arial" w:hAnsi="Arial"/>
+      <w:i/>
+      <w:iCs/>
+      <w:color w:val="404040" w:themeColor="text1" w:themeTint="BF"/>
+    </w:rPr>
+  </w:style>
+  <w:style w:type="paragraph" w:customStyle="1" w:styleId="Anhangberschrift">
+    <w:name w:val="Anhangüberschrift"/>
+    <w:basedOn w:val="Quellenberschrift"/>
+    <w:link w:val="AnhangberschriftZchn"/>
+    <w:qFormat/>
+    <w:rsid w:val="009E2FD4"/>
+    <w:pPr>
+      <w:numPr>
+        <w:numId w:val="7"/>
+      </w:numPr>
+    </w:pPr>
+  </w:style>
+  <w:style w:type="character" w:customStyle="1" w:styleId="AnhangberschriftZchn">
+    <w:name w:val="Anhangüberschrift Zchn"/>
+    <w:basedOn w:val="QuellenberschriftZchn"/>
+    <w:link w:val="Anhangberschrift"/>
+    <w:rsid w:val="009E2FD4"/>
+    <w:rPr>
+      <w:rFonts w:ascii="Arial" w:eastAsiaTheme="majorEastAsia" w:hAnsi="Arial" w:cstheme="majorBidi"/>
+      <w:sz w:val="24"/>
+      <w:szCs w:val="32"/>
+    </w:rPr>
+  </w:style>
 </w:styles>
 </file>
 

</xml_diff>